<commit_message>
lab2 report in work
</commit_message>
<xml_diff>
--- a/ос/лр1.docx
+++ b/ос/лр1.docx
@@ -439,7 +439,7 @@
     </w:p>
     <w:p>
       <w:pPr>
-        <w:pStyle w:val="602"/>
+        <w:pStyle w:val="826"/>
         <w:spacing w:after="240" w:before="700"/>
         <w:shd w:val="clear" w:fill="FFFFFF" w:color="auto"/>
         <w:rPr>
@@ -460,7 +460,7 @@
     </w:p>
     <w:p>
       <w:pPr>
-        <w:pStyle w:val="602"/>
+        <w:pStyle w:val="826"/>
         <w:jc w:val="center"/>
         <w:spacing w:after="240" w:before="700"/>
         <w:shd w:val="clear" w:fill="FFFFFF" w:color="auto"/>
@@ -504,7 +504,7 @@
           </w:tcPr>
           <w:p>
             <w:pPr>
-              <w:pStyle w:val="602"/>
+              <w:pStyle w:val="826"/>
               <w:jc w:val="center"/>
               <w:shd w:val="clear" w:fill="FFFFFF" w:color="auto"/>
               <w:rPr>
@@ -538,7 +538,7 @@
           </w:tcPr>
           <w:p>
             <w:pPr>
-              <w:pStyle w:val="602"/>
+              <w:pStyle w:val="826"/>
               <w:jc w:val="left"/>
               <w:tabs>
                 <w:tab w:val="left" w:pos="206" w:leader="none"/>
@@ -564,7 +564,7 @@
     </w:tbl>
     <w:p>
       <w:pPr>
-        <w:pStyle w:val="602"/>
+        <w:pStyle w:val="826"/>
         <w:shd w:val="clear" w:fill="FFFFFF" w:color="auto"/>
         <w:rPr>
           <w:b/>
@@ -668,70 +668,82 @@
     </w:p>
     <w:p>
       <w:pPr>
-        <w:pStyle w:val="602"/>
+        <w:pStyle w:val="826"/>
         <w:spacing w:lineRule="auto" w:line="360"/>
         <w:shd w:val="clear" w:fill="FFFFFF" w:color="auto"/>
         <w:rPr>
-          <w:sz w:val="32"/>
+          <w:sz w:val="28"/>
         </w:rPr>
         <w:outlineLvl w:val="0"/>
       </w:pPr>
       <w:r>
         <w:rPr>
+          <w:sz w:val="28"/>
+          <w:u w:val="single"/>
+        </w:rPr>
+      </w:r>
+      <w:r>
+        <w:rPr>
+          <w:sz w:val="28"/>
+          <w:szCs w:val="32"/>
+          <w:u w:val="single"/>
+        </w:rPr>
+        <w:t xml:space="preserve">Исследование установки ОС </w:t>
+      </w:r>
+      <w:r>
+        <w:rPr>
+          <w:sz w:val="28"/>
+          <w:szCs w:val="32"/>
+          <w:u w:val="single"/>
+          <w:lang w:val="en-US"/>
+        </w:rPr>
+        <w:t xml:space="preserve">Linux</w:t>
+      </w:r>
+      <w:r>
+        <w:rPr>
+          <w:sz w:val="28"/>
+          <w:u w:val="single"/>
+        </w:rPr>
+      </w:r>
+      <w:r>
+        <w:rPr>
+          <w:sz w:val="18"/>
+        </w:rPr>
+      </w:r>
+    </w:p>
+    <w:p>
+      <w:pPr>
+        <w:ind w:left="142"/>
+        <w:rPr>
           <w:sz w:val="32"/>
+          <w:szCs w:val="32"/>
+        </w:rPr>
+      </w:pPr>
+      <w:r>
+        <w:rPr>
+          <w:b/>
+          <w:sz w:val="28"/>
+        </w:rPr>
+        <w:t xml:space="preserve">Дисциплина: </w:t>
+      </w:r>
+      <w:r>
+        <w:rPr>
+          <w:sz w:val="28"/>
+        </w:rPr>
+        <w:t xml:space="preserve"> </w:t>
+      </w:r>
+      <w:r>
+        <w:rPr>
+          <w:sz w:val="28"/>
           <w:u w:val="single"/>
         </w:rPr>
-        <w:t xml:space="preserve">Тестирование програ</w:t>
-      </w:r>
-      <w:bookmarkStart w:id="0" w:name="_GoBack"/>
-      <w:r/>
-      <w:bookmarkEnd w:id="0"/>
-      <w:r>
-        <w:rPr>
-          <w:sz w:val="32"/>
-          <w:u w:val="single"/>
-        </w:rPr>
-        <w:t xml:space="preserve">ммного обеспечения</w:t>
+        <w:t xml:space="preserve">Операционные системы</w:t>
       </w:r>
       <w:r/>
     </w:p>
     <w:p>
       <w:pPr>
-        <w:ind w:left="142"/>
-        <w:rPr>
-          <w:sz w:val="32"/>
-          <w:szCs w:val="32"/>
-        </w:rPr>
-      </w:pPr>
-      <w:r>
-        <w:rPr>
-          <w:b/>
-          <w:sz w:val="28"/>
-        </w:rPr>
-        <w:t xml:space="preserve">Дисциплина: </w:t>
-      </w:r>
-      <w:r>
-        <w:rPr>
-          <w:sz w:val="32"/>
-          <w:szCs w:val="32"/>
-          <w:u w:val="single"/>
-        </w:rPr>
-        <w:t xml:space="preserve">Исследование установки ОС </w:t>
-      </w:r>
-      <w:r>
-        <w:rPr>
-          <w:sz w:val="32"/>
-          <w:szCs w:val="32"/>
-          <w:u w:val="single"/>
-          <w:lang w:val="en-US"/>
-        </w:rPr>
-        <w:t xml:space="preserve">Linux</w:t>
-      </w:r>
-      <w:r/>
-    </w:p>
-    <w:p>
-      <w:pPr>
-        <w:pStyle w:val="602"/>
+        <w:pStyle w:val="826"/>
         <w:jc w:val="both"/>
         <w:spacing w:lineRule="auto" w:line="360"/>
         <w:shd w:val="clear" w:fill="FFFFFF" w:color="auto"/>
@@ -751,27 +763,7 @@
     </w:p>
     <w:p>
       <w:pPr>
-        <w:pStyle w:val="602"/>
-        <w:jc w:val="both"/>
-        <w:spacing w:lineRule="auto" w:line="360"/>
-        <w:shd w:val="clear" w:fill="FFFFFF" w:color="auto"/>
-        <w:tabs>
-          <w:tab w:val="left" w:pos="5670" w:leader="none"/>
-        </w:tabs>
-        <w:rPr>
-          <w:sz w:val="28"/>
-        </w:rPr>
-      </w:pPr>
-      <w:r>
-        <w:rPr>
-          <w:sz w:val="28"/>
-        </w:rPr>
-      </w:r>
-      <w:r/>
-    </w:p>
-    <w:p>
-      <w:pPr>
-        <w:pStyle w:val="602"/>
+        <w:pStyle w:val="826"/>
         <w:jc w:val="both"/>
         <w:spacing w:lineRule="auto" w:line="360"/>
         <w:shd w:val="clear" w:fill="FFFFFF" w:color="auto"/>
@@ -1452,7 +1444,7 @@
     </w:p>
     <w:p>
       <w:pPr>
-        <w:shd w:val="nil"/>
+        <w:shd w:val="nil" w:color="auto"/>
       </w:pPr>
       <w:r>
         <w:br w:type="page"/>
@@ -1496,6 +1488,7 @@
           <w:sz w:val="28"/>
         </w:rPr>
       </w:r>
+      <w:r/>
     </w:p>
     <w:p>
       <w:pPr>
@@ -1530,10 +1523,11 @@
           <w:highlight w:val="none"/>
         </w:rPr>
       </w:r>
+      <w:r/>
     </w:p>
     <w:p>
       <w:pPr>
-        <w:pStyle w:val="29"/>
+        <w:pStyle w:val="662"/>
         <w:numPr>
           <w:ilvl w:val="0"/>
           <w:numId w:val="3"/>
@@ -1569,10 +1563,11 @@
           <w:lang w:val="en-US"/>
         </w:rPr>
       </w:r>
+      <w:r/>
     </w:p>
     <w:p>
       <w:pPr>
-        <w:pStyle w:val="29"/>
+        <w:pStyle w:val="662"/>
         <w:numPr>
           <w:ilvl w:val="0"/>
           <w:numId w:val="3"/>
@@ -1609,6 +1604,7 @@
           <w:lang w:val="en-US"/>
         </w:rPr>
       </w:r>
+      <w:r/>
     </w:p>
     <w:p>
       <w:pPr>
@@ -1647,6 +1643,7 @@
           <w:lang w:val="en-US"/>
         </w:rPr>
       </w:r>
+      <w:r/>
     </w:p>
     <w:p>
       <w:pPr>
@@ -1702,13 +1699,6 @@
           <w:lang w:val="en-US"/>
         </w:rPr>
         <w:t xml:space="preserve">Debian.</w:t>
-      </w:r>
-      <w:r>
-        <w:rPr>
-          <w:b w:val="false"/>
-          <w:sz w:val="28"/>
-          <w:highlight w:val="none"/>
-        </w:rPr>
       </w:r>
       <w:r>
         <w:rPr>
@@ -1766,7 +1756,7 @@
                       <pic:spPr bwMode="auto">
                         <a:xfrm flipH="0" flipV="0">
                           <a:off x="0" y="0"/>
-                          <a:ext cx="5021579" cy="1876443"/>
+                          <a:ext cx="5021578" cy="1876443"/>
                         </a:xfrm>
                         <a:prstGeom prst="rect">
                           <a:avLst/>
@@ -1808,16 +1798,9 @@
         <w:rPr>
           <w:b w:val="false"/>
           <w:sz w:val="28"/>
-          <w:highlight w:val="none"/>
-          <w:lang w:val="en-US"/>
-        </w:rPr>
-      </w:r>
-      <w:r>
-        <w:rPr>
-          <w:b w:val="false"/>
-          <w:sz w:val="28"/>
-        </w:rPr>
-      </w:r>
+        </w:rPr>
+      </w:r>
+      <w:r/>
     </w:p>
     <w:p>
       <w:pPr>
@@ -1852,6 +1835,7 @@
           <w:sz w:val="28"/>
         </w:rPr>
       </w:r>
+      <w:r/>
     </w:p>
     <w:p>
       <w:pPr>
@@ -1878,6 +1862,7 @@
           <w:lang w:val="en-US"/>
         </w:rPr>
       </w:r>
+      <w:r/>
     </w:p>
     <w:p>
       <w:pPr>
@@ -1937,6 +1922,7 @@
           <w:highlight w:val="none"/>
         </w:rPr>
       </w:r>
+      <w:r/>
     </w:p>
     <w:p>
       <w:pPr>
@@ -1977,13 +1963,13 @@
                       </pic:nvPicPr>
                       <pic:blipFill>
                         <a:blip r:embed="rId12"/>
-                        <a:srcRect l="23521" t="17545" r="23728" b="24169"/>
+                        <a:srcRect l="23521" t="17545" r="23728" b="24168"/>
                         <a:stretch/>
                       </pic:blipFill>
                       <pic:spPr bwMode="auto">
                         <a:xfrm flipH="0" flipV="0">
                           <a:off x="0" y="0"/>
-                          <a:ext cx="4742168" cy="2947390"/>
+                          <a:ext cx="4742168" cy="2947389"/>
                         </a:xfrm>
                         <a:prstGeom prst="rect">
                           <a:avLst/>
@@ -2029,20 +2015,6 @@
         </w:rPr>
       </w:r>
       <w:r/>
-      <w:r>
-        <w:rPr>
-          <w:sz w:val="28"/>
-          <w:highlight w:val="none"/>
-          <w:lang w:val="en-US"/>
-        </w:rPr>
-      </w:r>
-      <w:r>
-        <w:rPr>
-          <w:sz w:val="28"/>
-          <w:highlight w:val="none"/>
-          <w:lang w:val="en-US"/>
-        </w:rPr>
-      </w:r>
     </w:p>
     <w:p>
       <w:pPr>
@@ -2070,10 +2042,11 @@
           <w:lang w:val="en-US"/>
         </w:rPr>
       </w:r>
+      <w:r/>
     </w:p>
     <w:p>
       <w:pPr>
-        <w:shd w:val="nil"/>
+        <w:shd w:val="nil" w:color="auto"/>
         <w:rPr>
           <w:b w:val="false"/>
           <w:sz w:val="28"/>
@@ -2095,6 +2068,7 @@
           <w:lang w:val="en-US"/>
         </w:rPr>
       </w:r>
+      <w:r/>
     </w:p>
     <w:p>
       <w:pPr>
@@ -2130,6 +2104,7 @@
           <w:lang w:val="en-US"/>
         </w:rPr>
       </w:r>
+      <w:r/>
     </w:p>
     <w:p>
       <w:pPr>
@@ -2152,6 +2127,7 @@
           <w:highlight w:val="none"/>
         </w:rPr>
       </w:r>
+      <w:r/>
     </w:p>
     <w:p>
       <w:pPr>
@@ -2185,7 +2161,7 @@
                       </pic:nvPicPr>
                       <pic:blipFill>
                         <a:blip r:embed="rId13"/>
-                        <a:srcRect l="33436" t="35382" r="32796" b="45327"/>
+                        <a:srcRect l="33436" t="35382" r="32795" b="45327"/>
                         <a:stretch/>
                       </pic:blipFill>
                       <pic:spPr bwMode="auto">
@@ -2229,21 +2205,14 @@
           </mc:Fallback>
         </mc:AlternateContent>
       </w:r>
+      <w:r>
+        <w:rPr>
+          <w:sz w:val="28"/>
+          <w:highlight w:val="none"/>
+          <w:lang w:val="en-US"/>
+        </w:rPr>
+      </w:r>
       <w:r/>
-      <w:r>
-        <w:rPr>
-          <w:sz w:val="28"/>
-          <w:highlight w:val="none"/>
-          <w:lang w:val="en-US"/>
-        </w:rPr>
-      </w:r>
-      <w:r>
-        <w:rPr>
-          <w:sz w:val="28"/>
-          <w:highlight w:val="none"/>
-          <w:lang w:val="en-US"/>
-        </w:rPr>
-      </w:r>
     </w:p>
     <w:p>
       <w:pPr>
@@ -2271,20 +2240,7 @@
           <w:lang w:val="en-US"/>
         </w:rPr>
       </w:r>
-      <w:r>
-        <w:rPr>
-          <w:sz w:val="28"/>
-          <w:highlight w:val="none"/>
-          <w:lang w:val="ru-RU"/>
-        </w:rPr>
-      </w:r>
-      <w:r>
-        <w:rPr>
-          <w:sz w:val="28"/>
-          <w:highlight w:val="none"/>
-          <w:lang w:val="en-US"/>
-        </w:rPr>
-      </w:r>
+      <w:r/>
     </w:p>
     <w:p>
       <w:pPr>
@@ -2344,6 +2300,7 @@
           <w:lang w:val="en-US"/>
         </w:rPr>
       </w:r>
+      <w:r/>
     </w:p>
     <w:p>
       <w:pPr>
@@ -2435,36 +2392,6 @@
         </w:rPr>
       </w:r>
       <w:r/>
-      <w:r>
-        <w:rPr>
-          <w:sz w:val="28"/>
-          <w:highlight w:val="none"/>
-          <w:lang w:val="en-US"/>
-        </w:rPr>
-      </w:r>
-      <w:r/>
-      <w:r>
-        <w:rPr>
-          <w:sz w:val="28"/>
-          <w:highlight w:val="none"/>
-          <w:lang w:val="en-US"/>
-        </w:rPr>
-      </w:r>
-      <w:r/>
-      <w:r>
-        <w:rPr>
-          <w:sz w:val="28"/>
-          <w:highlight w:val="none"/>
-          <w:lang w:val="en-US"/>
-        </w:rPr>
-      </w:r>
-      <w:r>
-        <w:rPr>
-          <w:sz w:val="28"/>
-          <w:highlight w:val="none"/>
-          <w:lang w:val="en-US"/>
-        </w:rPr>
-      </w:r>
     </w:p>
     <w:p>
       <w:pPr>
@@ -2491,10 +2418,11 @@
           <w:lang w:val="en-US"/>
         </w:rPr>
       </w:r>
+      <w:r/>
     </w:p>
     <w:p>
       <w:pPr>
-        <w:shd w:val="nil"/>
+        <w:shd w:val="nil" w:color="auto"/>
         <w:rPr>
           <w:sz w:val="28"/>
           <w:highlight w:val="none"/>
@@ -2516,11 +2444,12 @@
           <w:lang w:val="en-US"/>
         </w:rPr>
       </w:r>
+      <w:r/>
     </w:p>
     <w:p>
       <w:pPr>
         <w:ind w:firstLine="708"/>
-        <w:shd w:val="nil"/>
+        <w:shd w:val="nil" w:color="auto"/>
         <w:rPr>
           <w:sz w:val="28"/>
           <w:highlight w:val="none"/>
@@ -2568,6 +2497,7 @@
           <w:lang w:val="en-US"/>
         </w:rPr>
       </w:r>
+      <w:r/>
     </w:p>
     <w:p>
       <w:pPr>
@@ -2661,12 +2591,25 @@
         </w:rPr>
       </w:r>
       <w:r/>
-      <w:r>
-        <w:rPr>
-          <w:sz w:val="28"/>
-          <w:highlight w:val="none"/>
-          <w:lang w:val="en-US"/>
-        </w:rPr>
+    </w:p>
+    <w:p>
+      <w:pPr>
+        <w:ind w:firstLine="708"/>
+        <w:jc w:val="center"/>
+        <w:shd w:val="nil" w:color="000000"/>
+        <w:rPr>
+          <w:sz w:val="28"/>
+          <w:highlight w:val="none"/>
+          <w:lang w:val="ru-RU"/>
+        </w:rPr>
+      </w:pPr>
+      <w:r>
+        <w:rPr>
+          <w:sz w:val="28"/>
+          <w:highlight w:val="none"/>
+          <w:lang w:val="ru-RU"/>
+        </w:rPr>
+        <w:t xml:space="preserve">Рисунок 5 - разметка жесткого диска</w:t>
       </w:r>
       <w:r/>
     </w:p>
@@ -2687,54 +2630,13 @@
           <w:highlight w:val="none"/>
           <w:lang w:val="ru-RU"/>
         </w:rPr>
-        <w:t xml:space="preserve">Рисунок 5 - разметка жесткого диска</w:t>
-      </w:r>
-      <w:r/>
-    </w:p>
-    <w:p>
-      <w:pPr>
-        <w:ind w:firstLine="708"/>
-        <w:jc w:val="center"/>
-        <w:shd w:val="nil" w:color="000000"/>
+      </w:r>
+      <w:r>
         <w:rPr>
           <w:sz w:val="28"/>
           <w:highlight w:val="none"/>
           <w:lang w:val="ru-RU"/>
         </w:rPr>
-      </w:pPr>
-      <w:r>
-        <w:rPr>
-          <w:sz w:val="28"/>
-          <w:highlight w:val="none"/>
-          <w:lang w:val="ru-RU"/>
-        </w:rPr>
-      </w:r>
-      <w:r>
-        <w:rPr>
-          <w:sz w:val="28"/>
-          <w:highlight w:val="none"/>
-          <w:lang w:val="ru-RU"/>
-        </w:rPr>
-      </w:r>
-    </w:p>
-    <w:p>
-      <w:pPr>
-        <w:ind w:firstLine="708"/>
-        <w:jc w:val="left"/>
-        <w:shd w:val="nil" w:color="000000"/>
-        <w:rPr>
-          <w:sz w:val="28"/>
-          <w:highlight w:val="none"/>
-          <w:lang w:val="ru-RU"/>
-        </w:rPr>
-      </w:pPr>
-      <w:r>
-        <w:rPr>
-          <w:sz w:val="28"/>
-          <w:highlight w:val="none"/>
-          <w:lang w:val="ru-RU"/>
-        </w:rPr>
-        <w:t xml:space="preserve">Разметим жесткий диск.</w:t>
       </w:r>
       <w:r/>
     </w:p>
@@ -2753,6 +2655,27 @@
         <w:rPr>
           <w:sz w:val="28"/>
           <w:highlight w:val="none"/>
+          <w:lang w:val="ru-RU"/>
+        </w:rPr>
+        <w:t xml:space="preserve">Разметим жесткий диск.</w:t>
+      </w:r>
+      <w:r/>
+    </w:p>
+    <w:p>
+      <w:pPr>
+        <w:ind w:firstLine="708"/>
+        <w:jc w:val="left"/>
+        <w:shd w:val="nil" w:color="000000"/>
+        <w:rPr>
+          <w:sz w:val="28"/>
+          <w:highlight w:val="none"/>
+          <w:lang w:val="ru-RU"/>
+        </w:rPr>
+      </w:pPr>
+      <w:r>
+        <w:rPr>
+          <w:sz w:val="28"/>
+          <w:highlight w:val="none"/>
           <w:lang w:val="en-US"/>
         </w:rPr>
       </w:r>
@@ -2763,6 +2686,7 @@
           <w:lang w:val="en-US"/>
         </w:rPr>
       </w:r>
+      <w:r/>
     </w:p>
     <w:p>
       <w:pPr>
@@ -2805,7 +2729,7 @@
                       </pic:nvPicPr>
                       <pic:blipFill>
                         <a:blip r:embed="rId16"/>
-                        <a:srcRect l="3962" t="24443" r="2588" b="7350"/>
+                        <a:srcRect l="3962" t="24443" r="2587" b="7349"/>
                         <a:stretch/>
                       </pic:blipFill>
                       <pic:spPr bwMode="auto">
@@ -2853,21 +2777,6 @@
         <w:rPr>
           <w:sz w:val="28"/>
           <w:highlight w:val="none"/>
-          <w:lang w:val="ru-RU"/>
-        </w:rPr>
-      </w:r>
-      <w:r/>
-      <w:r>
-        <w:rPr>
-          <w:sz w:val="28"/>
-          <w:highlight w:val="none"/>
-          <w:lang w:val="ru-RU"/>
-        </w:rPr>
-      </w:r>
-      <w:r>
-        <w:rPr>
-          <w:sz w:val="28"/>
-          <w:highlight w:val="none"/>
           <w:lang w:val="en-US"/>
         </w:rPr>
       </w:r>
@@ -2910,7 +2819,7 @@
     </w:p>
     <w:p>
       <w:pPr>
-        <w:shd w:val="nil"/>
+        <w:shd w:val="nil" w:color="auto"/>
         <w:rPr>
           <w:sz w:val="28"/>
           <w:highlight w:val="none"/>
@@ -2931,58 +2840,6 @@
           <w:highlight w:val="none"/>
           <w:lang w:val="en-US"/>
         </w:rPr>
-      </w:r>
-    </w:p>
-    <w:p>
-      <w:pPr>
-        <w:ind w:firstLine="708"/>
-        <w:jc w:val="left"/>
-        <w:shd w:val="nil" w:color="000000"/>
-        <w:rPr>
-          <w:sz w:val="28"/>
-          <w:highlight w:val="none"/>
-          <w:lang w:val="ru-RU"/>
-        </w:rPr>
-      </w:pPr>
-      <w:r>
-        <w:rPr>
-          <w:sz w:val="28"/>
-          <w:highlight w:val="none"/>
-          <w:lang w:val="ru-RU"/>
-        </w:rPr>
-        <w:t xml:space="preserve">Установим загрузчик </w:t>
-      </w:r>
-      <w:r>
-        <w:rPr>
-          <w:sz w:val="28"/>
-          <w:highlight w:val="none"/>
-          <w:lang w:val="en-US"/>
-        </w:rPr>
-        <w:t xml:space="preserve">GRUB</w:t>
-      </w:r>
-      <w:r>
-        <w:rPr>
-          <w:sz w:val="28"/>
-          <w:highlight w:val="none"/>
-          <w:lang w:val="ru-RU"/>
-        </w:rPr>
-        <w:t xml:space="preserve"> на </w:t>
-      </w:r>
-      <w:r>
-        <w:rPr>
-          <w:sz w:val="28"/>
-          <w:highlight w:val="none"/>
-          <w:lang w:val="en-US"/>
-        </w:rPr>
-        <w:t xml:space="preserve">MBR</w:t>
-      </w:r>
-      <w:r>
-        <w:rPr>
-          <w:sz w:val="28"/>
-          <w:highlight w:val="none"/>
-          <w:lang w:val="ru-RU"/>
-        </w:rPr>
-        <w:t xml:space="preserve">.</w:t>
       </w:r>
       <w:r/>
     </w:p>
@@ -2994,8 +2851,61 @@
         <w:rPr>
           <w:sz w:val="28"/>
           <w:highlight w:val="none"/>
+          <w:lang w:val="ru-RU"/>
+        </w:rPr>
+      </w:pPr>
+      <w:r>
+        <w:rPr>
+          <w:sz w:val="28"/>
+          <w:highlight w:val="none"/>
+          <w:lang w:val="ru-RU"/>
+        </w:rPr>
+        <w:t xml:space="preserve">Установим загрузчик </w:t>
+      </w:r>
+      <w:r>
+        <w:rPr>
+          <w:sz w:val="28"/>
+          <w:highlight w:val="none"/>
           <w:lang w:val="en-US"/>
         </w:rPr>
+        <w:t xml:space="preserve">GRUB</w:t>
+      </w:r>
+      <w:r>
+        <w:rPr>
+          <w:sz w:val="28"/>
+          <w:highlight w:val="none"/>
+          <w:lang w:val="ru-RU"/>
+        </w:rPr>
+        <w:t xml:space="preserve"> на </w:t>
+      </w:r>
+      <w:r>
+        <w:rPr>
+          <w:sz w:val="28"/>
+          <w:highlight w:val="none"/>
+          <w:lang w:val="en-US"/>
+        </w:rPr>
+        <w:t xml:space="preserve">MBR</w:t>
+      </w:r>
+      <w:r>
+        <w:rPr>
+          <w:sz w:val="28"/>
+          <w:highlight w:val="none"/>
+          <w:lang w:val="ru-RU"/>
+        </w:rPr>
+        <w:t xml:space="preserve">.</w:t>
+      </w:r>
+      <w:r/>
+    </w:p>
+    <w:p>
+      <w:pPr>
+        <w:ind w:firstLine="708"/>
+        <w:jc w:val="left"/>
+        <w:shd w:val="nil" w:color="000000"/>
+        <w:rPr>
+          <w:sz w:val="28"/>
+          <w:highlight w:val="none"/>
+          <w:lang w:val="en-US"/>
+        </w:rPr>
       </w:pPr>
       <w:r>
         <w:rPr>
@@ -3011,6 +2921,7 @@
           <w:lang w:val="en-US"/>
         </w:rPr>
       </w:r>
+      <w:r/>
     </w:p>
     <w:p>
       <w:pPr>
@@ -3053,7 +2964,7 @@
                       </pic:nvPicPr>
                       <pic:blipFill>
                         <a:blip r:embed="rId17"/>
-                        <a:srcRect l="469" t="22884" r="922" b="6700"/>
+                        <a:srcRect l="469" t="22884" r="921" b="6700"/>
                         <a:stretch/>
                       </pic:blipFill>
                       <pic:spPr bwMode="auto">
@@ -3101,21 +3012,6 @@
         <w:rPr>
           <w:sz w:val="28"/>
           <w:highlight w:val="none"/>
-          <w:lang w:val="ru-RU"/>
-        </w:rPr>
-      </w:r>
-      <w:r/>
-      <w:r>
-        <w:rPr>
-          <w:sz w:val="28"/>
-          <w:highlight w:val="none"/>
-          <w:lang w:val="ru-RU"/>
-        </w:rPr>
-      </w:r>
-      <w:r>
-        <w:rPr>
-          <w:sz w:val="28"/>
-          <w:highlight w:val="none"/>
           <w:lang w:val="en-US"/>
         </w:rPr>
       </w:r>
@@ -3175,6 +3071,7 @@
           <w:lang w:val="en-US"/>
         </w:rPr>
       </w:r>
+      <w:r/>
     </w:p>
     <w:p>
       <w:pPr>
@@ -3238,6 +3135,7 @@
           <w:lang w:val="en-US"/>
         </w:rPr>
       </w:r>
+      <w:r/>
     </w:p>
     <w:p>
       <w:pPr>
@@ -3280,7 +3178,7 @@
                       </pic:nvPicPr>
                       <pic:blipFill>
                         <a:blip r:embed="rId18"/>
-                        <a:srcRect l="0" t="0" r="0" b="20517"/>
+                        <a:srcRect l="0" t="0" r="0" b="20515"/>
                         <a:stretch/>
                       </pic:blipFill>
                       <pic:spPr bwMode="auto">
@@ -3332,14 +3230,6 @@
         </w:rPr>
       </w:r>
       <w:r/>
-      <w:r>
-        <w:rPr>
-          <w:sz w:val="28"/>
-          <w:highlight w:val="none"/>
-          <w:lang w:val="en-US"/>
-        </w:rPr>
-      </w:r>
-      <w:r/>
     </w:p>
     <w:p>
       <w:pPr>
@@ -3372,7 +3262,7 @@
     </w:p>
     <w:p>
       <w:pPr>
-        <w:shd w:val="nil"/>
+        <w:shd w:val="nil" w:color="auto"/>
         <w:rPr>
           <w:sz w:val="28"/>
           <w:highlight w:val="none"/>
@@ -3394,6 +3284,7 @@
           <w:lang w:val="en-US"/>
         </w:rPr>
       </w:r>
+      <w:r/>
     </w:p>
     <w:p>
       <w:pPr>
@@ -3418,7 +3309,7 @@
     </w:p>
     <w:p>
       <w:pPr>
-        <w:pStyle w:val="29"/>
+        <w:pStyle w:val="662"/>
         <w:numPr>
           <w:ilvl w:val="0"/>
           <w:numId w:val="5"/>
@@ -3460,7 +3351,7 @@
     </w:p>
     <w:p>
       <w:pPr>
-        <w:pStyle w:val="29"/>
+        <w:pStyle w:val="662"/>
         <w:numPr>
           <w:ilvl w:val="0"/>
           <w:numId w:val="5"/>
@@ -3494,7 +3385,7 @@
     </w:p>
     <w:p>
       <w:pPr>
-        <w:pStyle w:val="29"/>
+        <w:pStyle w:val="662"/>
         <w:numPr>
           <w:ilvl w:val="0"/>
           <w:numId w:val="5"/>
@@ -3551,6 +3442,7 @@
           <w:lang w:val="en-US"/>
         </w:rPr>
       </w:r>
+      <w:r/>
     </w:p>
     <w:p>
       <w:pPr>
@@ -3636,6 +3528,7 @@
           <w:lang w:val="en-US"/>
         </w:rPr>
       </w:r>
+      <w:r/>
     </w:p>
     <w:p>
       <w:pPr>
@@ -3662,6 +3555,7 @@
           <w:lang w:val="en-US"/>
         </w:rPr>
       </w:r>
+      <w:r/>
     </w:p>
     <w:sectPr>
       <w:footnotePr/>
@@ -3683,7 +3577,6 @@
       <w:pPr>
         <w:spacing w:lineRule="auto" w:line="240" w:after="0"/>
       </w:pPr>
-      <w:r/>
       <w:r>
         <w:separator/>
       </w:r>
@@ -3695,7 +3588,6 @@
       <w:pPr>
         <w:spacing w:lineRule="auto" w:line="240" w:after="0"/>
       </w:pPr>
-      <w:r/>
       <w:r>
         <w:continuationSeparator/>
       </w:r>
@@ -3712,7 +3604,6 @@
       <w:pPr>
         <w:spacing w:lineRule="auto" w:line="240" w:after="0"/>
       </w:pPr>
-      <w:r/>
       <w:r>
         <w:separator/>
       </w:r>
@@ -3724,7 +3615,6 @@
       <w:pPr>
         <w:spacing w:lineRule="auto" w:line="240" w:after="0"/>
       </w:pPr>
-      <w:r/>
       <w:r>
         <w:continuationSeparator/>
       </w:r>
@@ -4555,11 +4445,11 @@
     <w:lsdException w:name="Bibliography" w:uiPriority="37"/>
     <w:lsdException w:name="TOC Heading" w:uiPriority="39" w:qFormat="1"/>
   </w:latentStyles>
-  <w:style w:type="paragraph" w:styleId="11">
+  <w:style w:type="paragraph" w:styleId="644">
     <w:name w:val="Heading 1"/>
-    <w:basedOn w:val="598"/>
-    <w:next w:val="598"/>
-    <w:link w:val="12"/>
+    <w:basedOn w:val="822"/>
+    <w:next w:val="822"/>
+    <w:link w:val="645"/>
     <w:qFormat/>
     <w:uiPriority w:val="9"/>
     <w:rPr>
@@ -4574,10 +4464,10 @@
       <w:outlineLvl w:val="0"/>
     </w:pPr>
   </w:style>
-  <w:style w:type="character" w:styleId="12">
+  <w:style w:type="character" w:styleId="645">
     <w:name w:val="Heading 1 Char"/>
-    <w:basedOn w:val="599"/>
-    <w:link w:val="11"/>
+    <w:basedOn w:val="823"/>
+    <w:link w:val="644"/>
     <w:uiPriority w:val="9"/>
     <w:rPr>
       <w:rFonts w:ascii="Arial" w:hAnsi="Arial" w:cs="Arial" w:eastAsia="Arial"/>
@@ -4585,11 +4475,11 @@
       <w:szCs w:val="40"/>
     </w:rPr>
   </w:style>
-  <w:style w:type="paragraph" w:styleId="13">
+  <w:style w:type="paragraph" w:styleId="646">
     <w:name w:val="Heading 2"/>
-    <w:basedOn w:val="598"/>
-    <w:next w:val="598"/>
-    <w:link w:val="14"/>
+    <w:basedOn w:val="822"/>
+    <w:next w:val="822"/>
+    <w:link w:val="647"/>
     <w:qFormat/>
     <w:uiPriority w:val="9"/>
     <w:unhideWhenUsed/>
@@ -4604,21 +4494,21 @@
       <w:outlineLvl w:val="1"/>
     </w:pPr>
   </w:style>
-  <w:style w:type="character" w:styleId="14">
+  <w:style w:type="character" w:styleId="647">
     <w:name w:val="Heading 2 Char"/>
-    <w:basedOn w:val="599"/>
-    <w:link w:val="13"/>
+    <w:basedOn w:val="823"/>
+    <w:link w:val="646"/>
     <w:uiPriority w:val="9"/>
     <w:rPr>
       <w:rFonts w:ascii="Arial" w:hAnsi="Arial" w:cs="Arial" w:eastAsia="Arial"/>
       <w:sz w:val="34"/>
     </w:rPr>
   </w:style>
-  <w:style w:type="paragraph" w:styleId="15">
+  <w:style w:type="paragraph" w:styleId="648">
     <w:name w:val="Heading 3"/>
-    <w:basedOn w:val="598"/>
-    <w:next w:val="598"/>
-    <w:link w:val="16"/>
+    <w:basedOn w:val="822"/>
+    <w:next w:val="822"/>
+    <w:link w:val="649"/>
     <w:qFormat/>
     <w:uiPriority w:val="9"/>
     <w:unhideWhenUsed/>
@@ -4634,10 +4524,10 @@
       <w:outlineLvl w:val="2"/>
     </w:pPr>
   </w:style>
-  <w:style w:type="character" w:styleId="16">
+  <w:style w:type="character" w:styleId="649">
     <w:name w:val="Heading 3 Char"/>
-    <w:basedOn w:val="599"/>
-    <w:link w:val="15"/>
+    <w:basedOn w:val="823"/>
+    <w:link w:val="648"/>
     <w:uiPriority w:val="9"/>
     <w:rPr>
       <w:rFonts w:ascii="Arial" w:hAnsi="Arial" w:cs="Arial" w:eastAsia="Arial"/>
@@ -4645,11 +4535,11 @@
       <w:szCs w:val="30"/>
     </w:rPr>
   </w:style>
-  <w:style w:type="paragraph" w:styleId="17">
+  <w:style w:type="paragraph" w:styleId="650">
     <w:name w:val="Heading 4"/>
-    <w:basedOn w:val="598"/>
-    <w:next w:val="598"/>
-    <w:link w:val="18"/>
+    <w:basedOn w:val="822"/>
+    <w:next w:val="822"/>
+    <w:link w:val="651"/>
     <w:qFormat/>
     <w:uiPriority w:val="9"/>
     <w:unhideWhenUsed/>
@@ -4667,10 +4557,10 @@
       <w:outlineLvl w:val="3"/>
     </w:pPr>
   </w:style>
-  <w:style w:type="character" w:styleId="18">
+  <w:style w:type="character" w:styleId="651">
     <w:name w:val="Heading 4 Char"/>
-    <w:basedOn w:val="599"/>
-    <w:link w:val="17"/>
+    <w:basedOn w:val="823"/>
+    <w:link w:val="650"/>
     <w:uiPriority w:val="9"/>
     <w:rPr>
       <w:rFonts w:ascii="Arial" w:hAnsi="Arial" w:cs="Arial" w:eastAsia="Arial"/>
@@ -4680,11 +4570,11 @@
       <w:szCs w:val="26"/>
     </w:rPr>
   </w:style>
-  <w:style w:type="paragraph" w:styleId="19">
+  <w:style w:type="paragraph" w:styleId="652">
     <w:name w:val="Heading 5"/>
-    <w:basedOn w:val="598"/>
-    <w:next w:val="598"/>
-    <w:link w:val="20"/>
+    <w:basedOn w:val="822"/>
+    <w:next w:val="822"/>
+    <w:link w:val="653"/>
     <w:qFormat/>
     <w:uiPriority w:val="9"/>
     <w:unhideWhenUsed/>
@@ -4702,10 +4592,10 @@
       <w:outlineLvl w:val="4"/>
     </w:pPr>
   </w:style>
-  <w:style w:type="character" w:styleId="20">
+  <w:style w:type="character" w:styleId="653">
     <w:name w:val="Heading 5 Char"/>
-    <w:basedOn w:val="599"/>
-    <w:link w:val="19"/>
+    <w:basedOn w:val="823"/>
+    <w:link w:val="652"/>
     <w:uiPriority w:val="9"/>
     <w:rPr>
       <w:rFonts w:ascii="Arial" w:hAnsi="Arial" w:cs="Arial" w:eastAsia="Arial"/>
@@ -4715,11 +4605,11 @@
       <w:szCs w:val="24"/>
     </w:rPr>
   </w:style>
-  <w:style w:type="paragraph" w:styleId="21">
+  <w:style w:type="paragraph" w:styleId="654">
     <w:name w:val="Heading 6"/>
-    <w:basedOn w:val="598"/>
-    <w:next w:val="598"/>
-    <w:link w:val="22"/>
+    <w:basedOn w:val="822"/>
+    <w:next w:val="822"/>
+    <w:link w:val="655"/>
     <w:qFormat/>
     <w:uiPriority w:val="9"/>
     <w:unhideWhenUsed/>
@@ -4737,10 +4627,10 @@
       <w:outlineLvl w:val="5"/>
     </w:pPr>
   </w:style>
-  <w:style w:type="character" w:styleId="22">
+  <w:style w:type="character" w:styleId="655">
     <w:name w:val="Heading 6 Char"/>
-    <w:basedOn w:val="599"/>
-    <w:link w:val="21"/>
+    <w:basedOn w:val="823"/>
+    <w:link w:val="654"/>
     <w:uiPriority w:val="9"/>
     <w:rPr>
       <w:rFonts w:ascii="Arial" w:hAnsi="Arial" w:cs="Arial" w:eastAsia="Arial"/>
@@ -4750,11 +4640,11 @@
       <w:szCs w:val="22"/>
     </w:rPr>
   </w:style>
-  <w:style w:type="paragraph" w:styleId="23">
+  <w:style w:type="paragraph" w:styleId="656">
     <w:name w:val="Heading 7"/>
-    <w:basedOn w:val="598"/>
-    <w:next w:val="598"/>
-    <w:link w:val="24"/>
+    <w:basedOn w:val="822"/>
+    <w:next w:val="822"/>
+    <w:link w:val="657"/>
     <w:qFormat/>
     <w:uiPriority w:val="9"/>
     <w:unhideWhenUsed/>
@@ -4774,10 +4664,10 @@
       <w:outlineLvl w:val="6"/>
     </w:pPr>
   </w:style>
-  <w:style w:type="character" w:styleId="24">
+  <w:style w:type="character" w:styleId="657">
     <w:name w:val="Heading 7 Char"/>
-    <w:basedOn w:val="599"/>
-    <w:link w:val="23"/>
+    <w:basedOn w:val="823"/>
+    <w:link w:val="656"/>
     <w:uiPriority w:val="9"/>
     <w:rPr>
       <w:rFonts w:ascii="Arial" w:hAnsi="Arial" w:cs="Arial" w:eastAsia="Arial"/>
@@ -4789,11 +4679,11 @@
       <w:szCs w:val="22"/>
     </w:rPr>
   </w:style>
-  <w:style w:type="paragraph" w:styleId="25">
+  <w:style w:type="paragraph" w:styleId="658">
     <w:name w:val="Heading 8"/>
-    <w:basedOn w:val="598"/>
-    <w:next w:val="598"/>
-    <w:link w:val="26"/>
+    <w:basedOn w:val="822"/>
+    <w:next w:val="822"/>
+    <w:link w:val="659"/>
     <w:qFormat/>
     <w:uiPriority w:val="9"/>
     <w:unhideWhenUsed/>
@@ -4811,10 +4701,10 @@
       <w:outlineLvl w:val="7"/>
     </w:pPr>
   </w:style>
-  <w:style w:type="character" w:styleId="26">
+  <w:style w:type="character" w:styleId="659">
     <w:name w:val="Heading 8 Char"/>
-    <w:basedOn w:val="599"/>
-    <w:link w:val="25"/>
+    <w:basedOn w:val="823"/>
+    <w:link w:val="658"/>
     <w:uiPriority w:val="9"/>
     <w:rPr>
       <w:rFonts w:ascii="Arial" w:hAnsi="Arial" w:cs="Arial" w:eastAsia="Arial"/>
@@ -4824,11 +4714,11 @@
       <w:szCs w:val="22"/>
     </w:rPr>
   </w:style>
-  <w:style w:type="paragraph" w:styleId="27">
+  <w:style w:type="paragraph" w:styleId="660">
     <w:name w:val="Heading 9"/>
-    <w:basedOn w:val="598"/>
-    <w:next w:val="598"/>
-    <w:link w:val="28"/>
+    <w:basedOn w:val="822"/>
+    <w:next w:val="822"/>
+    <w:link w:val="661"/>
     <w:qFormat/>
     <w:uiPriority w:val="9"/>
     <w:unhideWhenUsed/>
@@ -4846,10 +4736,10 @@
       <w:outlineLvl w:val="8"/>
     </w:pPr>
   </w:style>
-  <w:style w:type="character" w:styleId="28">
+  <w:style w:type="character" w:styleId="661">
     <w:name w:val="Heading 9 Char"/>
-    <w:basedOn w:val="599"/>
-    <w:link w:val="27"/>
+    <w:basedOn w:val="823"/>
+    <w:link w:val="660"/>
     <w:uiPriority w:val="9"/>
     <w:rPr>
       <w:rFonts w:ascii="Arial" w:hAnsi="Arial" w:cs="Arial" w:eastAsia="Arial"/>
@@ -4859,9 +4749,9 @@
       <w:szCs w:val="21"/>
     </w:rPr>
   </w:style>
-  <w:style w:type="paragraph" w:styleId="29">
+  <w:style w:type="paragraph" w:styleId="662">
     <w:name w:val="List Paragraph"/>
-    <w:basedOn w:val="598"/>
+    <w:basedOn w:val="822"/>
     <w:qFormat/>
     <w:uiPriority w:val="34"/>
     <w:pPr>
@@ -4869,7 +4759,7 @@
       <w:ind w:left="720"/>
     </w:pPr>
   </w:style>
-  <w:style w:type="paragraph" w:styleId="31">
+  <w:style w:type="paragraph" w:styleId="663">
     <w:name w:val="No Spacing"/>
     <w:qFormat/>
     <w:uiPriority w:val="1"/>
@@ -4877,11 +4767,11 @@
       <w:spacing w:lineRule="auto" w:line="240" w:after="0" w:before="0"/>
     </w:pPr>
   </w:style>
-  <w:style w:type="paragraph" w:styleId="32">
+  <w:style w:type="paragraph" w:styleId="664">
     <w:name w:val="Title"/>
-    <w:basedOn w:val="598"/>
-    <w:next w:val="598"/>
-    <w:link w:val="33"/>
+    <w:basedOn w:val="822"/>
+    <w:next w:val="822"/>
+    <w:link w:val="665"/>
     <w:qFormat/>
     <w:uiPriority w:val="10"/>
     <w:rPr>
@@ -4893,21 +4783,21 @@
       <w:spacing w:after="200" w:before="300"/>
     </w:pPr>
   </w:style>
-  <w:style w:type="character" w:styleId="33">
+  <w:style w:type="character" w:styleId="665">
     <w:name w:val="Title Char"/>
-    <w:basedOn w:val="599"/>
-    <w:link w:val="32"/>
+    <w:basedOn w:val="823"/>
+    <w:link w:val="664"/>
     <w:uiPriority w:val="10"/>
     <w:rPr>
       <w:sz w:val="48"/>
       <w:szCs w:val="48"/>
     </w:rPr>
   </w:style>
-  <w:style w:type="paragraph" w:styleId="34">
+  <w:style w:type="paragraph" w:styleId="666">
     <w:name w:val="Subtitle"/>
-    <w:basedOn w:val="598"/>
-    <w:next w:val="598"/>
-    <w:link w:val="35"/>
+    <w:basedOn w:val="822"/>
+    <w:next w:val="822"/>
+    <w:link w:val="667"/>
     <w:qFormat/>
     <w:uiPriority w:val="11"/>
     <w:rPr>
@@ -4918,21 +4808,21 @@
       <w:spacing w:after="200" w:before="200"/>
     </w:pPr>
   </w:style>
-  <w:style w:type="character" w:styleId="35">
+  <w:style w:type="character" w:styleId="667">
     <w:name w:val="Subtitle Char"/>
-    <w:basedOn w:val="599"/>
-    <w:link w:val="34"/>
+    <w:basedOn w:val="823"/>
+    <w:link w:val="666"/>
     <w:uiPriority w:val="11"/>
     <w:rPr>
       <w:sz w:val="24"/>
       <w:szCs w:val="24"/>
     </w:rPr>
   </w:style>
-  <w:style w:type="paragraph" w:styleId="36">
+  <w:style w:type="paragraph" w:styleId="668">
     <w:name w:val="Quote"/>
-    <w:basedOn w:val="598"/>
-    <w:next w:val="598"/>
-    <w:link w:val="37"/>
+    <w:basedOn w:val="822"/>
+    <w:next w:val="822"/>
+    <w:link w:val="669"/>
     <w:qFormat/>
     <w:uiPriority w:val="29"/>
     <w:rPr>
@@ -4942,19 +4832,19 @@
       <w:ind w:left="720" w:right="720"/>
     </w:pPr>
   </w:style>
-  <w:style w:type="character" w:styleId="37">
+  <w:style w:type="character" w:styleId="669">
     <w:name w:val="Quote Char"/>
-    <w:link w:val="36"/>
+    <w:link w:val="668"/>
     <w:uiPriority w:val="29"/>
     <w:rPr>
       <w:i/>
     </w:rPr>
   </w:style>
-  <w:style w:type="paragraph" w:styleId="38">
+  <w:style w:type="paragraph" w:styleId="670">
     <w:name w:val="Intense Quote"/>
-    <w:basedOn w:val="598"/>
-    <w:next w:val="598"/>
-    <w:link w:val="39"/>
+    <w:basedOn w:val="822"/>
+    <w:next w:val="822"/>
+    <w:link w:val="671"/>
     <w:qFormat/>
     <w:uiPriority w:val="30"/>
     <w:rPr>
@@ -4972,18 +4862,18 @@
       </w:pBdr>
     </w:pPr>
   </w:style>
-  <w:style w:type="character" w:styleId="39">
+  <w:style w:type="character" w:styleId="671">
     <w:name w:val="Intense Quote Char"/>
-    <w:link w:val="38"/>
+    <w:link w:val="670"/>
     <w:uiPriority w:val="30"/>
     <w:rPr>
       <w:i/>
     </w:rPr>
   </w:style>
-  <w:style w:type="paragraph" w:styleId="40">
+  <w:style w:type="paragraph" w:styleId="672">
     <w:name w:val="Header"/>
-    <w:basedOn w:val="598"/>
-    <w:link w:val="41"/>
+    <w:basedOn w:val="822"/>
+    <w:link w:val="673"/>
     <w:uiPriority w:val="99"/>
     <w:unhideWhenUsed/>
     <w:pPr>
@@ -4994,16 +4884,16 @@
       </w:tabs>
     </w:pPr>
   </w:style>
-  <w:style w:type="character" w:styleId="41">
+  <w:style w:type="character" w:styleId="673">
     <w:name w:val="Header Char"/>
-    <w:basedOn w:val="599"/>
-    <w:link w:val="40"/>
+    <w:basedOn w:val="823"/>
+    <w:link w:val="672"/>
     <w:uiPriority w:val="99"/>
   </w:style>
-  <w:style w:type="paragraph" w:styleId="42">
+  <w:style w:type="paragraph" w:styleId="674">
     <w:name w:val="Footer"/>
-    <w:basedOn w:val="598"/>
-    <w:link w:val="45"/>
+    <w:basedOn w:val="822"/>
+    <w:link w:val="677"/>
     <w:uiPriority w:val="99"/>
     <w:unhideWhenUsed/>
     <w:pPr>
@@ -5014,16 +4904,16 @@
       </w:tabs>
     </w:pPr>
   </w:style>
-  <w:style w:type="character" w:styleId="43">
+  <w:style w:type="character" w:styleId="675">
     <w:name w:val="Footer Char"/>
-    <w:basedOn w:val="599"/>
-    <w:link w:val="42"/>
+    <w:basedOn w:val="823"/>
+    <w:link w:val="674"/>
     <w:uiPriority w:val="99"/>
   </w:style>
-  <w:style w:type="paragraph" w:styleId="44">
+  <w:style w:type="paragraph" w:styleId="676">
     <w:name w:val="Caption"/>
-    <w:basedOn w:val="598"/>
-    <w:next w:val="598"/>
+    <w:basedOn w:val="822"/>
+    <w:next w:val="822"/>
     <w:qFormat/>
     <w:uiPriority w:val="35"/>
     <w:semiHidden/>
@@ -5039,15 +4929,15 @@
       <w:spacing w:lineRule="auto" w:line="276"/>
     </w:pPr>
   </w:style>
-  <w:style w:type="character" w:styleId="45">
+  <w:style w:type="character" w:styleId="677">
     <w:name w:val="Caption Char"/>
-    <w:basedOn w:val="44"/>
-    <w:link w:val="42"/>
+    <w:basedOn w:val="676"/>
+    <w:link w:val="674"/>
     <w:uiPriority w:val="99"/>
   </w:style>
-  <w:style w:type="table" w:styleId="46">
+  <w:style w:type="table" w:styleId="678">
     <w:name w:val="Table Grid"/>
-    <w:basedOn w:val="600"/>
+    <w:basedOn w:val="824"/>
     <w:uiPriority w:val="59"/>
     <w:pPr>
       <w:spacing w:lineRule="auto" w:line="240" w:after="0"/>
@@ -5070,9 +4960,9 @@
       </w:tblCellMar>
     </w:tblPr>
   </w:style>
-  <w:style w:type="table" w:styleId="47">
+  <w:style w:type="table" w:styleId="679">
     <w:name w:val="Table Grid Light"/>
-    <w:basedOn w:val="600"/>
+    <w:basedOn w:val="824"/>
     <w:uiPriority w:val="59"/>
     <w:pPr>
       <w:spacing w:lineRule="auto" w:line="240" w:after="0"/>
@@ -5095,9 +4985,9 @@
       </w:tblCellMar>
     </w:tblPr>
   </w:style>
-  <w:style w:type="table" w:styleId="48">
+  <w:style w:type="table" w:styleId="680">
     <w:name w:val="Plain Table 1"/>
-    <w:basedOn w:val="600"/>
+    <w:basedOn w:val="824"/>
     <w:uiPriority w:val="59"/>
     <w:pPr>
       <w:spacing w:lineRule="auto" w:line="240" w:after="0"/>
@@ -5162,9 +5052,9 @@
       </w:rPr>
     </w:tblStylePr>
   </w:style>
-  <w:style w:type="table" w:styleId="49">
+  <w:style w:type="table" w:styleId="681">
     <w:name w:val="Plain Table 2"/>
-    <w:basedOn w:val="600"/>
+    <w:basedOn w:val="824"/>
     <w:uiPriority w:val="59"/>
     <w:pPr>
       <w:spacing w:lineRule="auto" w:line="240" w:after="0"/>
@@ -5247,9 +5137,9 @@
       </w:rPr>
     </w:tblStylePr>
   </w:style>
-  <w:style w:type="table" w:styleId="50">
+  <w:style w:type="table" w:styleId="682">
     <w:name w:val="Plain Table 3"/>
-    <w:basedOn w:val="600"/>
+    <w:basedOn w:val="824"/>
     <w:uiPriority w:val="99"/>
     <w:pPr>
       <w:spacing w:lineRule="auto" w:line="240" w:after="0"/>
@@ -5324,9 +5214,9 @@
       </w:rPr>
     </w:tblStylePr>
   </w:style>
-  <w:style w:type="table" w:styleId="51">
+  <w:style w:type="table" w:styleId="683">
     <w:name w:val="Plain Table 4"/>
-    <w:basedOn w:val="600"/>
+    <w:basedOn w:val="824"/>
     <w:uiPriority w:val="99"/>
     <w:pPr>
       <w:spacing w:lineRule="auto" w:line="240" w:after="0"/>
@@ -5381,9 +5271,9 @@
       </w:rPr>
     </w:tblStylePr>
   </w:style>
-  <w:style w:type="table" w:styleId="52">
+  <w:style w:type="table" w:styleId="684">
     <w:name w:val="Plain Table 5"/>
-    <w:basedOn w:val="600"/>
+    <w:basedOn w:val="824"/>
     <w:uiPriority w:val="99"/>
     <w:pPr>
       <w:spacing w:lineRule="auto" w:line="240" w:after="0"/>
@@ -5469,9 +5359,9 @@
       </w:tcPr>
     </w:tblStylePr>
   </w:style>
-  <w:style w:type="table" w:styleId="53">
+  <w:style w:type="table" w:styleId="685">
     <w:name w:val="Grid Table 1 Light"/>
-    <w:basedOn w:val="600"/>
+    <w:basedOn w:val="824"/>
     <w:uiPriority w:val="99"/>
     <w:pPr>
       <w:spacing w:lineRule="auto" w:line="240" w:after="0"/>
@@ -5534,9 +5424,9 @@
       </w:rPr>
     </w:tblStylePr>
   </w:style>
-  <w:style w:type="table" w:styleId="54">
+  <w:style w:type="table" w:styleId="686">
     <w:name w:val="Grid Table 1 Light - Accent 1"/>
-    <w:basedOn w:val="600"/>
+    <w:basedOn w:val="824"/>
     <w:uiPriority w:val="99"/>
     <w:pPr>
       <w:spacing w:lineRule="auto" w:line="240" w:after="0"/>
@@ -5599,9 +5489,9 @@
       </w:rPr>
     </w:tblStylePr>
   </w:style>
-  <w:style w:type="table" w:styleId="55">
+  <w:style w:type="table" w:styleId="687">
     <w:name w:val="Grid Table 1 Light - Accent 2"/>
-    <w:basedOn w:val="600"/>
+    <w:basedOn w:val="824"/>
     <w:uiPriority w:val="99"/>
     <w:pPr>
       <w:spacing w:lineRule="auto" w:line="240" w:after="0"/>
@@ -5664,9 +5554,9 @@
       </w:rPr>
     </w:tblStylePr>
   </w:style>
-  <w:style w:type="table" w:styleId="56">
+  <w:style w:type="table" w:styleId="688">
     <w:name w:val="Grid Table 1 Light - Accent 3"/>
-    <w:basedOn w:val="600"/>
+    <w:basedOn w:val="824"/>
     <w:uiPriority w:val="99"/>
     <w:pPr>
       <w:spacing w:lineRule="auto" w:line="240" w:after="0"/>
@@ -5729,9 +5619,9 @@
       </w:rPr>
     </w:tblStylePr>
   </w:style>
-  <w:style w:type="table" w:styleId="57">
+  <w:style w:type="table" w:styleId="689">
     <w:name w:val="Grid Table 1 Light - Accent 4"/>
-    <w:basedOn w:val="600"/>
+    <w:basedOn w:val="824"/>
     <w:uiPriority w:val="99"/>
     <w:pPr>
       <w:spacing w:lineRule="auto" w:line="240" w:after="0"/>
@@ -5794,9 +5684,9 @@
       </w:rPr>
     </w:tblStylePr>
   </w:style>
-  <w:style w:type="table" w:styleId="58">
+  <w:style w:type="table" w:styleId="690">
     <w:name w:val="Grid Table 1 Light - Accent 5"/>
-    <w:basedOn w:val="600"/>
+    <w:basedOn w:val="824"/>
     <w:uiPriority w:val="99"/>
     <w:pPr>
       <w:spacing w:lineRule="auto" w:line="240" w:after="0"/>
@@ -5859,9 +5749,9 @@
       </w:rPr>
     </w:tblStylePr>
   </w:style>
-  <w:style w:type="table" w:styleId="59">
+  <w:style w:type="table" w:styleId="691">
     <w:name w:val="Grid Table 1 Light - Accent 6"/>
-    <w:basedOn w:val="600"/>
+    <w:basedOn w:val="824"/>
     <w:uiPriority w:val="99"/>
     <w:pPr>
       <w:spacing w:lineRule="auto" w:line="240" w:after="0"/>
@@ -5924,9 +5814,9 @@
       </w:rPr>
     </w:tblStylePr>
   </w:style>
-  <w:style w:type="table" w:styleId="60">
+  <w:style w:type="table" w:styleId="692">
     <w:name w:val="Grid Table 2"/>
-    <w:basedOn w:val="600"/>
+    <w:basedOn w:val="824"/>
     <w:uiPriority w:val="99"/>
     <w:pPr>
       <w:spacing w:lineRule="auto" w:line="240" w:after="0"/>
@@ -6004,9 +5894,9 @@
       </w:tcPr>
     </w:tblStylePr>
   </w:style>
-  <w:style w:type="table" w:styleId="61">
+  <w:style w:type="table" w:styleId="693">
     <w:name w:val="Grid Table 2 - Accent 1"/>
-    <w:basedOn w:val="600"/>
+    <w:basedOn w:val="824"/>
     <w:uiPriority w:val="99"/>
     <w:pPr>
       <w:spacing w:lineRule="auto" w:line="240" w:after="0"/>
@@ -6084,9 +5974,9 @@
       </w:tcPr>
     </w:tblStylePr>
   </w:style>
-  <w:style w:type="table" w:styleId="62">
+  <w:style w:type="table" w:styleId="694">
     <w:name w:val="Grid Table 2 - Accent 2"/>
-    <w:basedOn w:val="600"/>
+    <w:basedOn w:val="824"/>
     <w:uiPriority w:val="99"/>
     <w:pPr>
       <w:spacing w:lineRule="auto" w:line="240" w:after="0"/>
@@ -6164,9 +6054,9 @@
       </w:tcPr>
     </w:tblStylePr>
   </w:style>
-  <w:style w:type="table" w:styleId="63">
+  <w:style w:type="table" w:styleId="695">
     <w:name w:val="Grid Table 2 - Accent 3"/>
-    <w:basedOn w:val="600"/>
+    <w:basedOn w:val="824"/>
     <w:uiPriority w:val="99"/>
     <w:pPr>
       <w:spacing w:lineRule="auto" w:line="240" w:after="0"/>
@@ -6244,9 +6134,9 @@
       </w:tcPr>
     </w:tblStylePr>
   </w:style>
-  <w:style w:type="table" w:styleId="64">
+  <w:style w:type="table" w:styleId="696">
     <w:name w:val="Grid Table 2 - Accent 4"/>
-    <w:basedOn w:val="600"/>
+    <w:basedOn w:val="824"/>
     <w:uiPriority w:val="99"/>
     <w:pPr>
       <w:spacing w:lineRule="auto" w:line="240" w:after="0"/>
@@ -6324,9 +6214,9 @@
       </w:tcPr>
     </w:tblStylePr>
   </w:style>
-  <w:style w:type="table" w:styleId="65">
+  <w:style w:type="table" w:styleId="697">
     <w:name w:val="Grid Table 2 - Accent 5"/>
-    <w:basedOn w:val="600"/>
+    <w:basedOn w:val="824"/>
     <w:uiPriority w:val="99"/>
     <w:pPr>
       <w:spacing w:lineRule="auto" w:line="240" w:after="0"/>
@@ -6404,9 +6294,9 @@
       </w:tcPr>
     </w:tblStylePr>
   </w:style>
-  <w:style w:type="table" w:styleId="66">
+  <w:style w:type="table" w:styleId="698">
     <w:name w:val="Grid Table 2 - Accent 6"/>
-    <w:basedOn w:val="600"/>
+    <w:basedOn w:val="824"/>
     <w:uiPriority w:val="99"/>
     <w:pPr>
       <w:spacing w:lineRule="auto" w:line="240" w:after="0"/>
@@ -6484,9 +6374,9 @@
       </w:tcPr>
     </w:tblStylePr>
   </w:style>
-  <w:style w:type="table" w:styleId="67">
+  <w:style w:type="table" w:styleId="699">
     <w:name w:val="Grid Table 3"/>
-    <w:basedOn w:val="600"/>
+    <w:basedOn w:val="824"/>
     <w:uiPriority w:val="99"/>
     <w:pPr>
       <w:spacing w:lineRule="auto" w:line="240" w:after="0"/>
@@ -6585,9 +6475,9 @@
       </w:tcPr>
     </w:tblStylePr>
   </w:style>
-  <w:style w:type="table" w:styleId="68">
+  <w:style w:type="table" w:styleId="700">
     <w:name w:val="Grid Table 3 - Accent 1"/>
-    <w:basedOn w:val="600"/>
+    <w:basedOn w:val="824"/>
     <w:uiPriority w:val="99"/>
     <w:pPr>
       <w:spacing w:lineRule="auto" w:line="240" w:after="0"/>
@@ -6686,9 +6576,9 @@
       </w:tcPr>
     </w:tblStylePr>
   </w:style>
-  <w:style w:type="table" w:styleId="69">
+  <w:style w:type="table" w:styleId="701">
     <w:name w:val="Grid Table 3 - Accent 2"/>
-    <w:basedOn w:val="600"/>
+    <w:basedOn w:val="824"/>
     <w:uiPriority w:val="99"/>
     <w:pPr>
       <w:spacing w:lineRule="auto" w:line="240" w:after="0"/>
@@ -6787,9 +6677,9 @@
       </w:tcPr>
     </w:tblStylePr>
   </w:style>
-  <w:style w:type="table" w:styleId="70">
+  <w:style w:type="table" w:styleId="702">
     <w:name w:val="Grid Table 3 - Accent 3"/>
-    <w:basedOn w:val="600"/>
+    <w:basedOn w:val="824"/>
     <w:uiPriority w:val="99"/>
     <w:pPr>
       <w:spacing w:lineRule="auto" w:line="240" w:after="0"/>
@@ -6888,9 +6778,9 @@
       </w:tcPr>
     </w:tblStylePr>
   </w:style>
-  <w:style w:type="table" w:styleId="71">
+  <w:style w:type="table" w:styleId="703">
     <w:name w:val="Grid Table 3 - Accent 4"/>
-    <w:basedOn w:val="600"/>
+    <w:basedOn w:val="824"/>
     <w:uiPriority w:val="99"/>
     <w:pPr>
       <w:spacing w:lineRule="auto" w:line="240" w:after="0"/>
@@ -6989,9 +6879,9 @@
       </w:tcPr>
     </w:tblStylePr>
   </w:style>
-  <w:style w:type="table" w:styleId="72">
+  <w:style w:type="table" w:styleId="704">
     <w:name w:val="Grid Table 3 - Accent 5"/>
-    <w:basedOn w:val="600"/>
+    <w:basedOn w:val="824"/>
     <w:uiPriority w:val="99"/>
     <w:pPr>
       <w:spacing w:lineRule="auto" w:line="240" w:after="0"/>
@@ -7090,9 +6980,9 @@
       </w:tcPr>
     </w:tblStylePr>
   </w:style>
-  <w:style w:type="table" w:styleId="73">
+  <w:style w:type="table" w:styleId="705">
     <w:name w:val="Grid Table 3 - Accent 6"/>
-    <w:basedOn w:val="600"/>
+    <w:basedOn w:val="824"/>
     <w:uiPriority w:val="99"/>
     <w:pPr>
       <w:spacing w:lineRule="auto" w:line="240" w:after="0"/>
@@ -7191,9 +7081,9 @@
       </w:tcPr>
     </w:tblStylePr>
   </w:style>
-  <w:style w:type="table" w:styleId="74">
+  <w:style w:type="table" w:styleId="706">
     <w:name w:val="Grid Table 4"/>
-    <w:basedOn w:val="600"/>
+    <w:basedOn w:val="824"/>
     <w:uiPriority w:val="59"/>
     <w:pPr>
       <w:spacing w:lineRule="auto" w:line="240" w:after="0"/>
@@ -7272,9 +7162,9 @@
       </w:tcPr>
     </w:tblStylePr>
   </w:style>
-  <w:style w:type="table" w:styleId="75">
+  <w:style w:type="table" w:styleId="707">
     <w:name w:val="Grid Table 4 - Accent 1"/>
-    <w:basedOn w:val="600"/>
+    <w:basedOn w:val="824"/>
     <w:uiPriority w:val="59"/>
     <w:pPr>
       <w:spacing w:lineRule="auto" w:line="240" w:after="0"/>
@@ -7353,9 +7243,9 @@
       </w:tcPr>
     </w:tblStylePr>
   </w:style>
-  <w:style w:type="table" w:styleId="76">
+  <w:style w:type="table" w:styleId="708">
     <w:name w:val="Grid Table 4 - Accent 2"/>
-    <w:basedOn w:val="600"/>
+    <w:basedOn w:val="824"/>
     <w:uiPriority w:val="59"/>
     <w:pPr>
       <w:spacing w:lineRule="auto" w:line="240" w:after="0"/>
@@ -7434,9 +7324,9 @@
       </w:tcPr>
     </w:tblStylePr>
   </w:style>
-  <w:style w:type="table" w:styleId="77">
+  <w:style w:type="table" w:styleId="709">
     <w:name w:val="Grid Table 4 - Accent 3"/>
-    <w:basedOn w:val="600"/>
+    <w:basedOn w:val="824"/>
     <w:uiPriority w:val="59"/>
     <w:pPr>
       <w:spacing w:lineRule="auto" w:line="240" w:after="0"/>
@@ -7515,9 +7405,9 @@
       </w:tcPr>
     </w:tblStylePr>
   </w:style>
-  <w:style w:type="table" w:styleId="78">
+  <w:style w:type="table" w:styleId="710">
     <w:name w:val="Grid Table 4 - Accent 4"/>
-    <w:basedOn w:val="600"/>
+    <w:basedOn w:val="824"/>
     <w:uiPriority w:val="59"/>
     <w:pPr>
       <w:spacing w:lineRule="auto" w:line="240" w:after="0"/>
@@ -7596,9 +7486,9 @@
       </w:tcPr>
     </w:tblStylePr>
   </w:style>
-  <w:style w:type="table" w:styleId="79">
+  <w:style w:type="table" w:styleId="711">
     <w:name w:val="Grid Table 4 - Accent 5"/>
-    <w:basedOn w:val="600"/>
+    <w:basedOn w:val="824"/>
     <w:uiPriority w:val="59"/>
     <w:pPr>
       <w:spacing w:lineRule="auto" w:line="240" w:after="0"/>
@@ -7677,9 +7567,9 @@
       </w:tcPr>
     </w:tblStylePr>
   </w:style>
-  <w:style w:type="table" w:styleId="80">
+  <w:style w:type="table" w:styleId="712">
     <w:name w:val="Grid Table 4 - Accent 6"/>
-    <w:basedOn w:val="600"/>
+    <w:basedOn w:val="824"/>
     <w:uiPriority w:val="59"/>
     <w:pPr>
       <w:spacing w:lineRule="auto" w:line="240" w:after="0"/>
@@ -7758,9 +7648,9 @@
       </w:tcPr>
     </w:tblStylePr>
   </w:style>
-  <w:style w:type="table" w:styleId="81">
+  <w:style w:type="table" w:styleId="713">
     <w:name w:val="Grid Table 5 Dark"/>
-    <w:basedOn w:val="600"/>
+    <w:basedOn w:val="824"/>
     <w:uiPriority w:val="99"/>
     <w:pPr>
       <w:spacing w:lineRule="auto" w:line="240" w:after="0"/>
@@ -7837,9 +7727,9 @@
       </w:tcPr>
     </w:tblStylePr>
   </w:style>
-  <w:style w:type="table" w:styleId="82">
+  <w:style w:type="table" w:styleId="714">
     <w:name w:val="Grid Table 5 Dark- Accent 1"/>
-    <w:basedOn w:val="600"/>
+    <w:basedOn w:val="824"/>
     <w:uiPriority w:val="99"/>
     <w:pPr>
       <w:spacing w:lineRule="auto" w:line="240" w:after="0"/>
@@ -7916,9 +7806,9 @@
       </w:tcPr>
     </w:tblStylePr>
   </w:style>
-  <w:style w:type="table" w:styleId="83">
+  <w:style w:type="table" w:styleId="715">
     <w:name w:val="Grid Table 5 Dark - Accent 2"/>
-    <w:basedOn w:val="600"/>
+    <w:basedOn w:val="824"/>
     <w:uiPriority w:val="99"/>
     <w:pPr>
       <w:spacing w:lineRule="auto" w:line="240" w:after="0"/>
@@ -7995,9 +7885,9 @@
       </w:tcPr>
     </w:tblStylePr>
   </w:style>
-  <w:style w:type="table" w:styleId="84">
+  <w:style w:type="table" w:styleId="716">
     <w:name w:val="Grid Table 5 Dark - Accent 3"/>
-    <w:basedOn w:val="600"/>
+    <w:basedOn w:val="824"/>
     <w:uiPriority w:val="99"/>
     <w:pPr>
       <w:spacing w:lineRule="auto" w:line="240" w:after="0"/>
@@ -8074,9 +7964,9 @@
       </w:tcPr>
     </w:tblStylePr>
   </w:style>
-  <w:style w:type="table" w:styleId="85">
+  <w:style w:type="table" w:styleId="717">
     <w:name w:val="Grid Table 5 Dark- Accent 4"/>
-    <w:basedOn w:val="600"/>
+    <w:basedOn w:val="824"/>
     <w:uiPriority w:val="99"/>
     <w:pPr>
       <w:spacing w:lineRule="auto" w:line="240" w:after="0"/>
@@ -8153,9 +8043,9 @@
       </w:tcPr>
     </w:tblStylePr>
   </w:style>
-  <w:style w:type="table" w:styleId="86">
+  <w:style w:type="table" w:styleId="718">
     <w:name w:val="Grid Table 5 Dark - Accent 5"/>
-    <w:basedOn w:val="600"/>
+    <w:basedOn w:val="824"/>
     <w:uiPriority w:val="99"/>
     <w:pPr>
       <w:spacing w:lineRule="auto" w:line="240" w:after="0"/>
@@ -8232,9 +8122,9 @@
       </w:tcPr>
     </w:tblStylePr>
   </w:style>
-  <w:style w:type="table" w:styleId="87">
+  <w:style w:type="table" w:styleId="719">
     <w:name w:val="Grid Table 5 Dark - Accent 6"/>
-    <w:basedOn w:val="600"/>
+    <w:basedOn w:val="824"/>
     <w:uiPriority w:val="99"/>
     <w:pPr>
       <w:spacing w:lineRule="auto" w:line="240" w:after="0"/>
@@ -8311,9 +8201,9 @@
       </w:tcPr>
     </w:tblStylePr>
   </w:style>
-  <w:style w:type="table" w:styleId="88">
+  <w:style w:type="table" w:styleId="720">
     <w:name w:val="Grid Table 6 Colorful"/>
-    <w:basedOn w:val="600"/>
+    <w:basedOn w:val="824"/>
     <w:uiPriority w:val="99"/>
     <w:pPr>
       <w:spacing w:lineRule="auto" w:line="240" w:after="0"/>
@@ -8390,9 +8280,9 @@
       </w:rPr>
     </w:tblStylePr>
   </w:style>
-  <w:style w:type="table" w:styleId="89">
+  <w:style w:type="table" w:styleId="721">
     <w:name w:val="Grid Table 6 Colorful - Accent 1"/>
-    <w:basedOn w:val="600"/>
+    <w:basedOn w:val="824"/>
     <w:uiPriority w:val="99"/>
     <w:pPr>
       <w:spacing w:lineRule="auto" w:line="240" w:after="0"/>
@@ -8469,9 +8359,9 @@
       </w:rPr>
     </w:tblStylePr>
   </w:style>
-  <w:style w:type="table" w:styleId="90">
+  <w:style w:type="table" w:styleId="722">
     <w:name w:val="Grid Table 6 Colorful - Accent 2"/>
-    <w:basedOn w:val="600"/>
+    <w:basedOn w:val="824"/>
     <w:uiPriority w:val="99"/>
     <w:pPr>
       <w:spacing w:lineRule="auto" w:line="240" w:after="0"/>
@@ -8548,9 +8438,9 @@
       </w:rPr>
     </w:tblStylePr>
   </w:style>
-  <w:style w:type="table" w:styleId="91">
+  <w:style w:type="table" w:styleId="723">
     <w:name w:val="Grid Table 6 Colorful - Accent 3"/>
-    <w:basedOn w:val="600"/>
+    <w:basedOn w:val="824"/>
     <w:uiPriority w:val="99"/>
     <w:pPr>
       <w:spacing w:lineRule="auto" w:line="240" w:after="0"/>
@@ -8627,9 +8517,9 @@
       </w:rPr>
     </w:tblStylePr>
   </w:style>
-  <w:style w:type="table" w:styleId="92">
+  <w:style w:type="table" w:styleId="724">
     <w:name w:val="Grid Table 6 Colorful - Accent 4"/>
-    <w:basedOn w:val="600"/>
+    <w:basedOn w:val="824"/>
     <w:uiPriority w:val="99"/>
     <w:pPr>
       <w:spacing w:lineRule="auto" w:line="240" w:after="0"/>
@@ -8706,9 +8596,9 @@
       </w:rPr>
     </w:tblStylePr>
   </w:style>
-  <w:style w:type="table" w:styleId="93">
+  <w:style w:type="table" w:styleId="725">
     <w:name w:val="Grid Table 6 Colorful - Accent 5"/>
-    <w:basedOn w:val="600"/>
+    <w:basedOn w:val="824"/>
     <w:uiPriority w:val="99"/>
     <w:pPr>
       <w:spacing w:lineRule="auto" w:line="240" w:after="0"/>
@@ -8785,9 +8675,9 @@
       </w:rPr>
     </w:tblStylePr>
   </w:style>
-  <w:style w:type="table" w:styleId="94">
+  <w:style w:type="table" w:styleId="726">
     <w:name w:val="Grid Table 6 Colorful - Accent 6"/>
-    <w:basedOn w:val="600"/>
+    <w:basedOn w:val="824"/>
     <w:uiPriority w:val="99"/>
     <w:pPr>
       <w:spacing w:lineRule="auto" w:line="240" w:after="0"/>
@@ -8864,9 +8754,9 @@
       </w:rPr>
     </w:tblStylePr>
   </w:style>
-  <w:style w:type="table" w:styleId="95">
+  <w:style w:type="table" w:styleId="727">
     <w:name w:val="Grid Table 7 Colorful"/>
-    <w:basedOn w:val="600"/>
+    <w:basedOn w:val="824"/>
     <w:uiPriority w:val="99"/>
     <w:pPr>
       <w:spacing w:lineRule="auto" w:line="240" w:after="0"/>
@@ -8917,10 +8807,10 @@
       <w:tcPr>
         <w:shd w:color="FFFFFF"/>
         <w:tcBorders>
-          <w:left w:val="none"/>
-          <w:top w:val="none"/>
+          <w:left w:val="none" w:color="000000" w:sz="4" w:space="0"/>
+          <w:top w:val="none" w:color="000000" w:sz="4" w:space="0"/>
           <w:right w:val="single" w:color="000000" w:sz="4" w:space="0" w:themeColor="text1" w:themeTint="80"/>
-          <w:bottom w:val="none"/>
+          <w:bottom w:val="none" w:color="000000" w:sz="4" w:space="0"/>
         </w:tcBorders>
       </w:tcPr>
     </w:tblStylePr>
@@ -8934,9 +8824,9 @@
       <w:tcPr>
         <w:shd w:val="clear" w:color="FFFFFF" w:themeColor="light1"/>
         <w:tcBorders>
-          <w:left w:val="none"/>
-          <w:top w:val="none"/>
-          <w:right w:val="none"/>
+          <w:left w:val="none" w:color="000000" w:sz="4" w:space="0"/>
+          <w:top w:val="none" w:color="000000" w:sz="4" w:space="0"/>
+          <w:right w:val="none" w:color="000000" w:sz="4" w:space="0"/>
           <w:bottom w:val="single" w:color="000000" w:sz="4" w:space="0" w:themeColor="text1" w:themeTint="80"/>
         </w:tcBorders>
       </w:tcPr>
@@ -8952,9 +8842,9 @@
         <w:shd w:color="FFFFFF"/>
         <w:tcBorders>
           <w:left w:val="single" w:color="000000" w:sz="4" w:space="0" w:themeColor="text1" w:themeTint="80"/>
-          <w:top w:val="none"/>
-          <w:right w:val="none"/>
-          <w:bottom w:val="none"/>
+          <w:top w:val="none" w:color="000000" w:sz="4" w:space="0"/>
+          <w:right w:val="none" w:color="000000" w:sz="4" w:space="0"/>
+          <w:bottom w:val="none" w:color="000000" w:sz="4" w:space="0"/>
         </w:tcBorders>
       </w:tcPr>
     </w:tblStylePr>
@@ -8968,17 +8858,17 @@
       <w:tcPr>
         <w:shd w:val="clear" w:color="FFFFFF" w:themeColor="light1"/>
         <w:tcBorders>
-          <w:left w:val="none"/>
+          <w:left w:val="none" w:color="000000" w:sz="4" w:space="0"/>
           <w:top w:val="single" w:color="000000" w:sz="4" w:space="0" w:themeColor="text1" w:themeTint="80"/>
-          <w:right w:val="none"/>
-          <w:bottom w:val="none"/>
-        </w:tcBorders>
-      </w:tcPr>
-    </w:tblStylePr>
-  </w:style>
-  <w:style w:type="table" w:styleId="96">
+          <w:right w:val="none" w:color="000000" w:sz="4" w:space="0"/>
+          <w:bottom w:val="none" w:color="000000" w:sz="4" w:space="0"/>
+        </w:tcBorders>
+      </w:tcPr>
+    </w:tblStylePr>
+  </w:style>
+  <w:style w:type="table" w:styleId="728">
     <w:name w:val="Grid Table 7 Colorful - Accent 1"/>
-    <w:basedOn w:val="600"/>
+    <w:basedOn w:val="824"/>
     <w:uiPriority w:val="99"/>
     <w:pPr>
       <w:spacing w:lineRule="auto" w:line="240" w:after="0"/>
@@ -9029,10 +8919,10 @@
       <w:tcPr>
         <w:shd w:color="FFFFFF"/>
         <w:tcBorders>
-          <w:left w:val="none"/>
-          <w:top w:val="none"/>
+          <w:left w:val="none" w:color="000000" w:sz="4" w:space="0"/>
+          <w:top w:val="none" w:color="000000" w:sz="4" w:space="0"/>
           <w:right w:val="single" w:color="000000" w:sz="4" w:space="0" w:themeColor="accent1" w:themeTint="80"/>
-          <w:bottom w:val="none"/>
+          <w:bottom w:val="none" w:color="000000" w:sz="4" w:space="0"/>
         </w:tcBorders>
       </w:tcPr>
     </w:tblStylePr>
@@ -9046,9 +8936,9 @@
       <w:tcPr>
         <w:shd w:val="clear" w:color="FFFFFF" w:themeColor="light1"/>
         <w:tcBorders>
-          <w:left w:val="none"/>
-          <w:top w:val="none"/>
-          <w:right w:val="none"/>
+          <w:left w:val="none" w:color="000000" w:sz="4" w:space="0"/>
+          <w:top w:val="none" w:color="000000" w:sz="4" w:space="0"/>
+          <w:right w:val="none" w:color="000000" w:sz="4" w:space="0"/>
           <w:bottom w:val="single" w:color="000000" w:sz="4" w:space="0" w:themeColor="accent1" w:themeTint="80"/>
         </w:tcBorders>
       </w:tcPr>
@@ -9064,9 +8954,9 @@
         <w:shd w:color="FFFFFF"/>
         <w:tcBorders>
           <w:left w:val="single" w:color="000000" w:sz="4" w:space="0" w:themeColor="accent1" w:themeTint="80"/>
-          <w:top w:val="none"/>
-          <w:right w:val="none"/>
-          <w:bottom w:val="none"/>
+          <w:top w:val="none" w:color="000000" w:sz="4" w:space="0"/>
+          <w:right w:val="none" w:color="000000" w:sz="4" w:space="0"/>
+          <w:bottom w:val="none" w:color="000000" w:sz="4" w:space="0"/>
         </w:tcBorders>
       </w:tcPr>
     </w:tblStylePr>
@@ -9080,17 +8970,17 @@
       <w:tcPr>
         <w:shd w:val="clear" w:color="FFFFFF" w:themeColor="light1"/>
         <w:tcBorders>
-          <w:left w:val="none"/>
+          <w:left w:val="none" w:color="000000" w:sz="4" w:space="0"/>
           <w:top w:val="single" w:color="000000" w:sz="4" w:space="0" w:themeColor="accent1" w:themeTint="80"/>
-          <w:right w:val="none"/>
-          <w:bottom w:val="none"/>
-        </w:tcBorders>
-      </w:tcPr>
-    </w:tblStylePr>
-  </w:style>
-  <w:style w:type="table" w:styleId="97">
+          <w:right w:val="none" w:color="000000" w:sz="4" w:space="0"/>
+          <w:bottom w:val="none" w:color="000000" w:sz="4" w:space="0"/>
+        </w:tcBorders>
+      </w:tcPr>
+    </w:tblStylePr>
+  </w:style>
+  <w:style w:type="table" w:styleId="729">
     <w:name w:val="Grid Table 7 Colorful - Accent 2"/>
-    <w:basedOn w:val="600"/>
+    <w:basedOn w:val="824"/>
     <w:uiPriority w:val="99"/>
     <w:pPr>
       <w:spacing w:lineRule="auto" w:line="240" w:after="0"/>
@@ -9141,10 +9031,10 @@
       <w:tcPr>
         <w:shd w:color="FFFFFF"/>
         <w:tcBorders>
-          <w:left w:val="none"/>
-          <w:top w:val="none"/>
+          <w:left w:val="none" w:color="000000" w:sz="4" w:space="0"/>
+          <w:top w:val="none" w:color="000000" w:sz="4" w:space="0"/>
           <w:right w:val="single" w:color="000000" w:sz="4" w:space="0" w:themeColor="accent2" w:themeTint="97"/>
-          <w:bottom w:val="none"/>
+          <w:bottom w:val="none" w:color="000000" w:sz="4" w:space="0"/>
         </w:tcBorders>
       </w:tcPr>
     </w:tblStylePr>
@@ -9158,9 +9048,9 @@
       <w:tcPr>
         <w:shd w:val="clear" w:color="FFFFFF" w:themeColor="light1"/>
         <w:tcBorders>
-          <w:left w:val="none"/>
-          <w:top w:val="none"/>
-          <w:right w:val="none"/>
+          <w:left w:val="none" w:color="000000" w:sz="4" w:space="0"/>
+          <w:top w:val="none" w:color="000000" w:sz="4" w:space="0"/>
+          <w:right w:val="none" w:color="000000" w:sz="4" w:space="0"/>
           <w:bottom w:val="single" w:color="000000" w:sz="4" w:space="0" w:themeColor="accent2" w:themeTint="97"/>
         </w:tcBorders>
       </w:tcPr>
@@ -9176,9 +9066,9 @@
         <w:shd w:color="FFFFFF"/>
         <w:tcBorders>
           <w:left w:val="single" w:color="000000" w:sz="4" w:space="0" w:themeColor="accent2" w:themeTint="97"/>
-          <w:top w:val="none"/>
-          <w:right w:val="none"/>
-          <w:bottom w:val="none"/>
+          <w:top w:val="none" w:color="000000" w:sz="4" w:space="0"/>
+          <w:right w:val="none" w:color="000000" w:sz="4" w:space="0"/>
+          <w:bottom w:val="none" w:color="000000" w:sz="4" w:space="0"/>
         </w:tcBorders>
       </w:tcPr>
     </w:tblStylePr>
@@ -9192,17 +9082,17 @@
       <w:tcPr>
         <w:shd w:val="clear" w:color="FFFFFF" w:themeColor="light1"/>
         <w:tcBorders>
-          <w:left w:val="none"/>
+          <w:left w:val="none" w:color="000000" w:sz="4" w:space="0"/>
           <w:top w:val="single" w:color="000000" w:sz="4" w:space="0" w:themeColor="accent2" w:themeTint="97"/>
-          <w:right w:val="none"/>
-          <w:bottom w:val="none"/>
-        </w:tcBorders>
-      </w:tcPr>
-    </w:tblStylePr>
-  </w:style>
-  <w:style w:type="table" w:styleId="98">
+          <w:right w:val="none" w:color="000000" w:sz="4" w:space="0"/>
+          <w:bottom w:val="none" w:color="000000" w:sz="4" w:space="0"/>
+        </w:tcBorders>
+      </w:tcPr>
+    </w:tblStylePr>
+  </w:style>
+  <w:style w:type="table" w:styleId="730">
     <w:name w:val="Grid Table 7 Colorful - Accent 3"/>
-    <w:basedOn w:val="600"/>
+    <w:basedOn w:val="824"/>
     <w:uiPriority w:val="99"/>
     <w:pPr>
       <w:spacing w:lineRule="auto" w:line="240" w:after="0"/>
@@ -9253,10 +9143,10 @@
       <w:tcPr>
         <w:shd w:color="FFFFFF"/>
         <w:tcBorders>
-          <w:left w:val="none"/>
-          <w:top w:val="none"/>
+          <w:left w:val="none" w:color="000000" w:sz="4" w:space="0"/>
+          <w:top w:val="none" w:color="000000" w:sz="4" w:space="0"/>
           <w:right w:val="single" w:color="000000" w:sz="4" w:space="0" w:themeColor="accent3" w:themeTint="FE"/>
-          <w:bottom w:val="none"/>
+          <w:bottom w:val="none" w:color="000000" w:sz="4" w:space="0"/>
         </w:tcBorders>
       </w:tcPr>
     </w:tblStylePr>
@@ -9270,9 +9160,9 @@
       <w:tcPr>
         <w:shd w:val="clear" w:color="FFFFFF" w:themeColor="light1"/>
         <w:tcBorders>
-          <w:left w:val="none"/>
-          <w:top w:val="none"/>
-          <w:right w:val="none"/>
+          <w:left w:val="none" w:color="000000" w:sz="4" w:space="0"/>
+          <w:top w:val="none" w:color="000000" w:sz="4" w:space="0"/>
+          <w:right w:val="none" w:color="000000" w:sz="4" w:space="0"/>
           <w:bottom w:val="single" w:color="000000" w:sz="4" w:space="0" w:themeColor="accent3" w:themeTint="FE"/>
         </w:tcBorders>
       </w:tcPr>
@@ -9288,9 +9178,9 @@
         <w:shd w:color="FFFFFF"/>
         <w:tcBorders>
           <w:left w:val="single" w:color="000000" w:sz="4" w:space="0" w:themeColor="accent3" w:themeTint="FE"/>
-          <w:top w:val="none"/>
-          <w:right w:val="none"/>
-          <w:bottom w:val="none"/>
+          <w:top w:val="none" w:color="000000" w:sz="4" w:space="0"/>
+          <w:right w:val="none" w:color="000000" w:sz="4" w:space="0"/>
+          <w:bottom w:val="none" w:color="000000" w:sz="4" w:space="0"/>
         </w:tcBorders>
       </w:tcPr>
     </w:tblStylePr>
@@ -9304,17 +9194,17 @@
       <w:tcPr>
         <w:shd w:val="clear" w:color="FFFFFF" w:themeColor="light1"/>
         <w:tcBorders>
-          <w:left w:val="none"/>
+          <w:left w:val="none" w:color="000000" w:sz="4" w:space="0"/>
           <w:top w:val="single" w:color="000000" w:sz="4" w:space="0" w:themeColor="accent3" w:themeTint="FE"/>
-          <w:right w:val="none"/>
-          <w:bottom w:val="none"/>
-        </w:tcBorders>
-      </w:tcPr>
-    </w:tblStylePr>
-  </w:style>
-  <w:style w:type="table" w:styleId="99">
+          <w:right w:val="none" w:color="000000" w:sz="4" w:space="0"/>
+          <w:bottom w:val="none" w:color="000000" w:sz="4" w:space="0"/>
+        </w:tcBorders>
+      </w:tcPr>
+    </w:tblStylePr>
+  </w:style>
+  <w:style w:type="table" w:styleId="731">
     <w:name w:val="Grid Table 7 Colorful - Accent 4"/>
-    <w:basedOn w:val="600"/>
+    <w:basedOn w:val="824"/>
     <w:uiPriority w:val="99"/>
     <w:pPr>
       <w:spacing w:lineRule="auto" w:line="240" w:after="0"/>
@@ -9365,10 +9255,10 @@
       <w:tcPr>
         <w:shd w:color="FFFFFF"/>
         <w:tcBorders>
-          <w:left w:val="none"/>
-          <w:top w:val="none"/>
+          <w:left w:val="none" w:color="000000" w:sz="4" w:space="0"/>
+          <w:top w:val="none" w:color="000000" w:sz="4" w:space="0"/>
           <w:right w:val="single" w:color="000000" w:sz="4" w:space="0" w:themeColor="accent4" w:themeTint="9A"/>
-          <w:bottom w:val="none"/>
+          <w:bottom w:val="none" w:color="000000" w:sz="4" w:space="0"/>
         </w:tcBorders>
       </w:tcPr>
     </w:tblStylePr>
@@ -9382,9 +9272,9 @@
       <w:tcPr>
         <w:shd w:val="clear" w:color="FFFFFF" w:themeColor="light1"/>
         <w:tcBorders>
-          <w:left w:val="none"/>
-          <w:top w:val="none"/>
-          <w:right w:val="none"/>
+          <w:left w:val="none" w:color="000000" w:sz="4" w:space="0"/>
+          <w:top w:val="none" w:color="000000" w:sz="4" w:space="0"/>
+          <w:right w:val="none" w:color="000000" w:sz="4" w:space="0"/>
           <w:bottom w:val="single" w:color="000000" w:sz="4" w:space="0" w:themeColor="accent4" w:themeTint="9A"/>
         </w:tcBorders>
       </w:tcPr>
@@ -9400,9 +9290,9 @@
         <w:shd w:color="FFFFFF"/>
         <w:tcBorders>
           <w:left w:val="single" w:color="000000" w:sz="4" w:space="0" w:themeColor="accent4" w:themeTint="9A"/>
-          <w:top w:val="none"/>
-          <w:right w:val="none"/>
-          <w:bottom w:val="none"/>
+          <w:top w:val="none" w:color="000000" w:sz="4" w:space="0"/>
+          <w:right w:val="none" w:color="000000" w:sz="4" w:space="0"/>
+          <w:bottom w:val="none" w:color="000000" w:sz="4" w:space="0"/>
         </w:tcBorders>
       </w:tcPr>
     </w:tblStylePr>
@@ -9416,17 +9306,17 @@
       <w:tcPr>
         <w:shd w:val="clear" w:color="FFFFFF" w:themeColor="light1"/>
         <w:tcBorders>
-          <w:left w:val="none"/>
+          <w:left w:val="none" w:color="000000" w:sz="4" w:space="0"/>
           <w:top w:val="single" w:color="000000" w:sz="4" w:space="0" w:themeColor="accent4" w:themeTint="9A"/>
-          <w:right w:val="none"/>
-          <w:bottom w:val="none"/>
-        </w:tcBorders>
-      </w:tcPr>
-    </w:tblStylePr>
-  </w:style>
-  <w:style w:type="table" w:styleId="100">
+          <w:right w:val="none" w:color="000000" w:sz="4" w:space="0"/>
+          <w:bottom w:val="none" w:color="000000" w:sz="4" w:space="0"/>
+        </w:tcBorders>
+      </w:tcPr>
+    </w:tblStylePr>
+  </w:style>
+  <w:style w:type="table" w:styleId="732">
     <w:name w:val="Grid Table 7 Colorful - Accent 5"/>
-    <w:basedOn w:val="600"/>
+    <w:basedOn w:val="824"/>
     <w:uiPriority w:val="99"/>
     <w:pPr>
       <w:spacing w:lineRule="auto" w:line="240" w:after="0"/>
@@ -9477,10 +9367,10 @@
       <w:tcPr>
         <w:shd w:color="FFFFFF"/>
         <w:tcBorders>
-          <w:left w:val="none"/>
-          <w:top w:val="none"/>
+          <w:left w:val="none" w:color="000000" w:sz="4" w:space="0"/>
+          <w:top w:val="none" w:color="000000" w:sz="4" w:space="0"/>
           <w:right w:val="single" w:color="000000" w:sz="4" w:space="0" w:themeColor="accent5" w:themeTint="90"/>
-          <w:bottom w:val="none"/>
+          <w:bottom w:val="none" w:color="000000" w:sz="4" w:space="0"/>
         </w:tcBorders>
       </w:tcPr>
     </w:tblStylePr>
@@ -9494,9 +9384,9 @@
       <w:tcPr>
         <w:shd w:val="clear" w:color="FFFFFF" w:themeColor="light1"/>
         <w:tcBorders>
-          <w:left w:val="none"/>
-          <w:top w:val="none"/>
-          <w:right w:val="none"/>
+          <w:left w:val="none" w:color="000000" w:sz="4" w:space="0"/>
+          <w:top w:val="none" w:color="000000" w:sz="4" w:space="0"/>
+          <w:right w:val="none" w:color="000000" w:sz="4" w:space="0"/>
           <w:bottom w:val="single" w:color="000000" w:sz="4" w:space="0" w:themeColor="accent5" w:themeTint="90"/>
         </w:tcBorders>
       </w:tcPr>
@@ -9512,9 +9402,9 @@
         <w:shd w:color="FFFFFF"/>
         <w:tcBorders>
           <w:left w:val="single" w:color="000000" w:sz="4" w:space="0" w:themeColor="accent5" w:themeTint="90"/>
-          <w:top w:val="none"/>
-          <w:right w:val="none"/>
-          <w:bottom w:val="none"/>
+          <w:top w:val="none" w:color="000000" w:sz="4" w:space="0"/>
+          <w:right w:val="none" w:color="000000" w:sz="4" w:space="0"/>
+          <w:bottom w:val="none" w:color="000000" w:sz="4" w:space="0"/>
         </w:tcBorders>
       </w:tcPr>
     </w:tblStylePr>
@@ -9528,17 +9418,17 @@
       <w:tcPr>
         <w:shd w:val="clear" w:color="FFFFFF" w:themeColor="light1"/>
         <w:tcBorders>
-          <w:left w:val="none"/>
+          <w:left w:val="none" w:color="000000" w:sz="4" w:space="0"/>
           <w:top w:val="single" w:color="000000" w:sz="4" w:space="0" w:themeColor="accent5" w:themeTint="90"/>
-          <w:right w:val="none"/>
-          <w:bottom w:val="none"/>
-        </w:tcBorders>
-      </w:tcPr>
-    </w:tblStylePr>
-  </w:style>
-  <w:style w:type="table" w:styleId="101">
+          <w:right w:val="none" w:color="000000" w:sz="4" w:space="0"/>
+          <w:bottom w:val="none" w:color="000000" w:sz="4" w:space="0"/>
+        </w:tcBorders>
+      </w:tcPr>
+    </w:tblStylePr>
+  </w:style>
+  <w:style w:type="table" w:styleId="733">
     <w:name w:val="Grid Table 7 Colorful - Accent 6"/>
-    <w:basedOn w:val="600"/>
+    <w:basedOn w:val="824"/>
     <w:uiPriority w:val="99"/>
     <w:pPr>
       <w:spacing w:lineRule="auto" w:line="240" w:after="0"/>
@@ -9589,10 +9479,10 @@
       <w:tcPr>
         <w:shd w:color="FFFFFF"/>
         <w:tcBorders>
-          <w:left w:val="none"/>
-          <w:top w:val="none"/>
+          <w:left w:val="none" w:color="000000" w:sz="4" w:space="0"/>
+          <w:top w:val="none" w:color="000000" w:sz="4" w:space="0"/>
           <w:right w:val="single" w:color="000000" w:sz="4" w:space="0" w:themeColor="accent6" w:themeTint="90"/>
-          <w:bottom w:val="none"/>
+          <w:bottom w:val="none" w:color="000000" w:sz="4" w:space="0"/>
         </w:tcBorders>
       </w:tcPr>
     </w:tblStylePr>
@@ -9606,9 +9496,9 @@
       <w:tcPr>
         <w:shd w:val="clear" w:color="FFFFFF" w:themeColor="light1"/>
         <w:tcBorders>
-          <w:left w:val="none"/>
-          <w:top w:val="none"/>
-          <w:right w:val="none"/>
+          <w:left w:val="none" w:color="000000" w:sz="4" w:space="0"/>
+          <w:top w:val="none" w:color="000000" w:sz="4" w:space="0"/>
+          <w:right w:val="none" w:color="000000" w:sz="4" w:space="0"/>
           <w:bottom w:val="single" w:color="000000" w:sz="4" w:space="0" w:themeColor="accent6" w:themeTint="90"/>
         </w:tcBorders>
       </w:tcPr>
@@ -9624,9 +9514,9 @@
         <w:shd w:color="FFFFFF"/>
         <w:tcBorders>
           <w:left w:val="single" w:color="000000" w:sz="4" w:space="0" w:themeColor="accent6" w:themeTint="90"/>
-          <w:top w:val="none"/>
-          <w:right w:val="none"/>
-          <w:bottom w:val="none"/>
+          <w:top w:val="none" w:color="000000" w:sz="4" w:space="0"/>
+          <w:right w:val="none" w:color="000000" w:sz="4" w:space="0"/>
+          <w:bottom w:val="none" w:color="000000" w:sz="4" w:space="0"/>
         </w:tcBorders>
       </w:tcPr>
     </w:tblStylePr>
@@ -9640,17 +9530,17 @@
       <w:tcPr>
         <w:shd w:val="clear" w:color="FFFFFF" w:themeColor="light1"/>
         <w:tcBorders>
-          <w:left w:val="none"/>
+          <w:left w:val="none" w:color="000000" w:sz="4" w:space="0"/>
           <w:top w:val="single" w:color="000000" w:sz="4" w:space="0" w:themeColor="accent6" w:themeTint="90"/>
-          <w:right w:val="none"/>
-          <w:bottom w:val="none"/>
-        </w:tcBorders>
-      </w:tcPr>
-    </w:tblStylePr>
-  </w:style>
-  <w:style w:type="table" w:styleId="102">
+          <w:right w:val="none" w:color="000000" w:sz="4" w:space="0"/>
+          <w:bottom w:val="none" w:color="000000" w:sz="4" w:space="0"/>
+        </w:tcBorders>
+      </w:tcPr>
+    </w:tblStylePr>
+  </w:style>
+  <w:style w:type="table" w:styleId="734">
     <w:name w:val="List Table 1 Light"/>
-    <w:basedOn w:val="600"/>
+    <w:basedOn w:val="824"/>
     <w:uiPriority w:val="99"/>
     <w:pPr>
       <w:spacing w:lineRule="auto" w:line="240" w:after="0"/>
@@ -9711,9 +9601,9 @@
       </w:tcPr>
     </w:tblStylePr>
   </w:style>
-  <w:style w:type="table" w:styleId="103">
+  <w:style w:type="table" w:styleId="735">
     <w:name w:val="List Table 1 Light - Accent 1"/>
-    <w:basedOn w:val="600"/>
+    <w:basedOn w:val="824"/>
     <w:uiPriority w:val="99"/>
     <w:pPr>
       <w:spacing w:lineRule="auto" w:line="240" w:after="0"/>
@@ -9774,9 +9664,9 @@
       </w:tcPr>
     </w:tblStylePr>
   </w:style>
-  <w:style w:type="table" w:styleId="104">
+  <w:style w:type="table" w:styleId="736">
     <w:name w:val="List Table 1 Light - Accent 2"/>
-    <w:basedOn w:val="600"/>
+    <w:basedOn w:val="824"/>
     <w:uiPriority w:val="99"/>
     <w:pPr>
       <w:spacing w:lineRule="auto" w:line="240" w:after="0"/>
@@ -9837,9 +9727,9 @@
       </w:tcPr>
     </w:tblStylePr>
   </w:style>
-  <w:style w:type="table" w:styleId="105">
+  <w:style w:type="table" w:styleId="737">
     <w:name w:val="List Table 1 Light - Accent 3"/>
-    <w:basedOn w:val="600"/>
+    <w:basedOn w:val="824"/>
     <w:uiPriority w:val="99"/>
     <w:pPr>
       <w:spacing w:lineRule="auto" w:line="240" w:after="0"/>
@@ -9900,9 +9790,9 @@
       </w:tcPr>
     </w:tblStylePr>
   </w:style>
-  <w:style w:type="table" w:styleId="106">
+  <w:style w:type="table" w:styleId="738">
     <w:name w:val="List Table 1 Light - Accent 4"/>
-    <w:basedOn w:val="600"/>
+    <w:basedOn w:val="824"/>
     <w:uiPriority w:val="99"/>
     <w:pPr>
       <w:spacing w:lineRule="auto" w:line="240" w:after="0"/>
@@ -9963,9 +9853,9 @@
       </w:tcPr>
     </w:tblStylePr>
   </w:style>
-  <w:style w:type="table" w:styleId="107">
+  <w:style w:type="table" w:styleId="739">
     <w:name w:val="List Table 1 Light - Accent 5"/>
-    <w:basedOn w:val="600"/>
+    <w:basedOn w:val="824"/>
     <w:uiPriority w:val="99"/>
     <w:pPr>
       <w:spacing w:lineRule="auto" w:line="240" w:after="0"/>
@@ -10026,9 +9916,9 @@
       </w:tcPr>
     </w:tblStylePr>
   </w:style>
-  <w:style w:type="table" w:styleId="108">
+  <w:style w:type="table" w:styleId="740">
     <w:name w:val="List Table 1 Light - Accent 6"/>
-    <w:basedOn w:val="600"/>
+    <w:basedOn w:val="824"/>
     <w:uiPriority w:val="99"/>
     <w:pPr>
       <w:spacing w:lineRule="auto" w:line="240" w:after="0"/>
@@ -10089,9 +9979,9 @@
       </w:tcPr>
     </w:tblStylePr>
   </w:style>
-  <w:style w:type="table" w:styleId="109">
+  <w:style w:type="table" w:styleId="741">
     <w:name w:val="List Table 2"/>
-    <w:basedOn w:val="600"/>
+    <w:basedOn w:val="824"/>
     <w:uiPriority w:val="99"/>
     <w:pPr>
       <w:spacing w:lineRule="auto" w:line="240" w:after="0"/>
@@ -10175,9 +10065,9 @@
       </w:tcPr>
     </w:tblStylePr>
   </w:style>
-  <w:style w:type="table" w:styleId="110">
+  <w:style w:type="table" w:styleId="742">
     <w:name w:val="List Table 2 - Accent 1"/>
-    <w:basedOn w:val="600"/>
+    <w:basedOn w:val="824"/>
     <w:uiPriority w:val="99"/>
     <w:pPr>
       <w:spacing w:lineRule="auto" w:line="240" w:after="0"/>
@@ -10261,9 +10151,9 @@
       </w:tcPr>
     </w:tblStylePr>
   </w:style>
-  <w:style w:type="table" w:styleId="111">
+  <w:style w:type="table" w:styleId="743">
     <w:name w:val="List Table 2 - Accent 2"/>
-    <w:basedOn w:val="600"/>
+    <w:basedOn w:val="824"/>
     <w:uiPriority w:val="99"/>
     <w:pPr>
       <w:spacing w:lineRule="auto" w:line="240" w:after="0"/>
@@ -10347,9 +10237,9 @@
       </w:tcPr>
     </w:tblStylePr>
   </w:style>
-  <w:style w:type="table" w:styleId="112">
+  <w:style w:type="table" w:styleId="744">
     <w:name w:val="List Table 2 - Accent 3"/>
-    <w:basedOn w:val="600"/>
+    <w:basedOn w:val="824"/>
     <w:uiPriority w:val="99"/>
     <w:pPr>
       <w:spacing w:lineRule="auto" w:line="240" w:after="0"/>
@@ -10433,9 +10323,9 @@
       </w:tcPr>
     </w:tblStylePr>
   </w:style>
-  <w:style w:type="table" w:styleId="113">
+  <w:style w:type="table" w:styleId="745">
     <w:name w:val="List Table 2 - Accent 4"/>
-    <w:basedOn w:val="600"/>
+    <w:basedOn w:val="824"/>
     <w:uiPriority w:val="99"/>
     <w:pPr>
       <w:spacing w:lineRule="auto" w:line="240" w:after="0"/>
@@ -10519,9 +10409,9 @@
       </w:tcPr>
     </w:tblStylePr>
   </w:style>
-  <w:style w:type="table" w:styleId="114">
+  <w:style w:type="table" w:styleId="746">
     <w:name w:val="List Table 2 - Accent 5"/>
-    <w:basedOn w:val="600"/>
+    <w:basedOn w:val="824"/>
     <w:uiPriority w:val="99"/>
     <w:pPr>
       <w:spacing w:lineRule="auto" w:line="240" w:after="0"/>
@@ -10605,9 +10495,9 @@
       </w:tcPr>
     </w:tblStylePr>
   </w:style>
-  <w:style w:type="table" w:styleId="115">
+  <w:style w:type="table" w:styleId="747">
     <w:name w:val="List Table 2 - Accent 6"/>
-    <w:basedOn w:val="600"/>
+    <w:basedOn w:val="824"/>
     <w:uiPriority w:val="99"/>
     <w:pPr>
       <w:spacing w:lineRule="auto" w:line="240" w:after="0"/>
@@ -10691,9 +10581,9 @@
       </w:tcPr>
     </w:tblStylePr>
   </w:style>
-  <w:style w:type="table" w:styleId="116">
+  <w:style w:type="table" w:styleId="748">
     <w:name w:val="List Table 3"/>
-    <w:basedOn w:val="600"/>
+    <w:basedOn w:val="824"/>
     <w:uiPriority w:val="99"/>
     <w:pPr>
       <w:spacing w:lineRule="auto" w:line="240" w:after="0"/>
@@ -10765,9 +10655,9 @@
       </w:rPr>
     </w:tblStylePr>
   </w:style>
-  <w:style w:type="table" w:styleId="117">
+  <w:style w:type="table" w:styleId="749">
     <w:name w:val="List Table 3 - Accent 1"/>
-    <w:basedOn w:val="600"/>
+    <w:basedOn w:val="824"/>
     <w:uiPriority w:val="99"/>
     <w:pPr>
       <w:spacing w:lineRule="auto" w:line="240" w:after="0"/>
@@ -10839,9 +10729,9 @@
       </w:rPr>
     </w:tblStylePr>
   </w:style>
-  <w:style w:type="table" w:styleId="118">
+  <w:style w:type="table" w:styleId="750">
     <w:name w:val="List Table 3 - Accent 2"/>
-    <w:basedOn w:val="600"/>
+    <w:basedOn w:val="824"/>
     <w:uiPriority w:val="99"/>
     <w:pPr>
       <w:spacing w:lineRule="auto" w:line="240" w:after="0"/>
@@ -10913,9 +10803,9 @@
       </w:rPr>
     </w:tblStylePr>
   </w:style>
-  <w:style w:type="table" w:styleId="119">
+  <w:style w:type="table" w:styleId="751">
     <w:name w:val="List Table 3 - Accent 3"/>
-    <w:basedOn w:val="600"/>
+    <w:basedOn w:val="824"/>
     <w:uiPriority w:val="99"/>
     <w:pPr>
       <w:spacing w:lineRule="auto" w:line="240" w:after="0"/>
@@ -10987,9 +10877,9 @@
       </w:rPr>
     </w:tblStylePr>
   </w:style>
-  <w:style w:type="table" w:styleId="120">
+  <w:style w:type="table" w:styleId="752">
     <w:name w:val="List Table 3 - Accent 4"/>
-    <w:basedOn w:val="600"/>
+    <w:basedOn w:val="824"/>
     <w:uiPriority w:val="99"/>
     <w:pPr>
       <w:spacing w:lineRule="auto" w:line="240" w:after="0"/>
@@ -11061,9 +10951,9 @@
       </w:rPr>
     </w:tblStylePr>
   </w:style>
-  <w:style w:type="table" w:styleId="121">
+  <w:style w:type="table" w:styleId="753">
     <w:name w:val="List Table 3 - Accent 5"/>
-    <w:basedOn w:val="600"/>
+    <w:basedOn w:val="824"/>
     <w:uiPriority w:val="99"/>
     <w:pPr>
       <w:spacing w:lineRule="auto" w:line="240" w:after="0"/>
@@ -11135,9 +11025,9 @@
       </w:rPr>
     </w:tblStylePr>
   </w:style>
-  <w:style w:type="table" w:styleId="122">
+  <w:style w:type="table" w:styleId="754">
     <w:name w:val="List Table 3 - Accent 6"/>
-    <w:basedOn w:val="600"/>
+    <w:basedOn w:val="824"/>
     <w:uiPriority w:val="99"/>
     <w:pPr>
       <w:spacing w:lineRule="auto" w:line="240" w:after="0"/>
@@ -11209,9 +11099,9 @@
       </w:rPr>
     </w:tblStylePr>
   </w:style>
-  <w:style w:type="table" w:styleId="123">
+  <w:style w:type="table" w:styleId="755">
     <w:name w:val="List Table 4"/>
-    <w:basedOn w:val="600"/>
+    <w:basedOn w:val="824"/>
     <w:uiPriority w:val="99"/>
     <w:pPr>
       <w:spacing w:lineRule="auto" w:line="240" w:after="0"/>
@@ -11278,9 +11168,9 @@
       </w:rPr>
     </w:tblStylePr>
   </w:style>
-  <w:style w:type="table" w:styleId="124">
+  <w:style w:type="table" w:styleId="756">
     <w:name w:val="List Table 4 - Accent 1"/>
-    <w:basedOn w:val="600"/>
+    <w:basedOn w:val="824"/>
     <w:uiPriority w:val="99"/>
     <w:pPr>
       <w:spacing w:lineRule="auto" w:line="240" w:after="0"/>
@@ -11347,9 +11237,9 @@
       </w:rPr>
     </w:tblStylePr>
   </w:style>
-  <w:style w:type="table" w:styleId="125">
+  <w:style w:type="table" w:styleId="757">
     <w:name w:val="List Table 4 - Accent 2"/>
-    <w:basedOn w:val="600"/>
+    <w:basedOn w:val="824"/>
     <w:uiPriority w:val="99"/>
     <w:pPr>
       <w:spacing w:lineRule="auto" w:line="240" w:after="0"/>
@@ -11416,9 +11306,9 @@
       </w:rPr>
     </w:tblStylePr>
   </w:style>
-  <w:style w:type="table" w:styleId="126">
+  <w:style w:type="table" w:styleId="758">
     <w:name w:val="List Table 4 - Accent 3"/>
-    <w:basedOn w:val="600"/>
+    <w:basedOn w:val="824"/>
     <w:uiPriority w:val="99"/>
     <w:pPr>
       <w:spacing w:lineRule="auto" w:line="240" w:after="0"/>
@@ -11485,9 +11375,9 @@
       </w:rPr>
     </w:tblStylePr>
   </w:style>
-  <w:style w:type="table" w:styleId="127">
+  <w:style w:type="table" w:styleId="759">
     <w:name w:val="List Table 4 - Accent 4"/>
-    <w:basedOn w:val="600"/>
+    <w:basedOn w:val="824"/>
     <w:uiPriority w:val="99"/>
     <w:pPr>
       <w:spacing w:lineRule="auto" w:line="240" w:after="0"/>
@@ -11554,9 +11444,9 @@
       </w:rPr>
     </w:tblStylePr>
   </w:style>
-  <w:style w:type="table" w:styleId="128">
+  <w:style w:type="table" w:styleId="760">
     <w:name w:val="List Table 4 - Accent 5"/>
-    <w:basedOn w:val="600"/>
+    <w:basedOn w:val="824"/>
     <w:uiPriority w:val="99"/>
     <w:pPr>
       <w:spacing w:lineRule="auto" w:line="240" w:after="0"/>
@@ -11623,9 +11513,9 @@
       </w:rPr>
     </w:tblStylePr>
   </w:style>
-  <w:style w:type="table" w:styleId="129">
+  <w:style w:type="table" w:styleId="761">
     <w:name w:val="List Table 4 - Accent 6"/>
-    <w:basedOn w:val="600"/>
+    <w:basedOn w:val="824"/>
     <w:uiPriority w:val="99"/>
     <w:pPr>
       <w:spacing w:lineRule="auto" w:line="240" w:after="0"/>
@@ -11692,9 +11582,9 @@
       </w:rPr>
     </w:tblStylePr>
   </w:style>
-  <w:style w:type="table" w:styleId="130">
+  <w:style w:type="table" w:styleId="762">
     <w:name w:val="List Table 5 Dark"/>
-    <w:basedOn w:val="600"/>
+    <w:basedOn w:val="824"/>
     <w:uiPriority w:val="99"/>
     <w:pPr>
       <w:spacing w:lineRule="auto" w:line="240" w:after="0"/>
@@ -11799,9 +11689,9 @@
       </w:rPr>
     </w:tblStylePr>
   </w:style>
-  <w:style w:type="table" w:styleId="131">
+  <w:style w:type="table" w:styleId="763">
     <w:name w:val="List Table 5 Dark - Accent 1"/>
-    <w:basedOn w:val="600"/>
+    <w:basedOn w:val="824"/>
     <w:uiPriority w:val="99"/>
     <w:pPr>
       <w:spacing w:lineRule="auto" w:line="240" w:after="0"/>
@@ -11906,9 +11796,9 @@
       </w:rPr>
     </w:tblStylePr>
   </w:style>
-  <w:style w:type="table" w:styleId="132">
+  <w:style w:type="table" w:styleId="764">
     <w:name w:val="List Table 5 Dark - Accent 2"/>
-    <w:basedOn w:val="600"/>
+    <w:basedOn w:val="824"/>
     <w:uiPriority w:val="99"/>
     <w:pPr>
       <w:spacing w:lineRule="auto" w:line="240" w:after="0"/>
@@ -12013,9 +11903,9 @@
       </w:rPr>
     </w:tblStylePr>
   </w:style>
-  <w:style w:type="table" w:styleId="133">
+  <w:style w:type="table" w:styleId="765">
     <w:name w:val="List Table 5 Dark - Accent 3"/>
-    <w:basedOn w:val="600"/>
+    <w:basedOn w:val="824"/>
     <w:uiPriority w:val="99"/>
     <w:pPr>
       <w:spacing w:lineRule="auto" w:line="240" w:after="0"/>
@@ -12120,9 +12010,9 @@
       </w:rPr>
     </w:tblStylePr>
   </w:style>
-  <w:style w:type="table" w:styleId="134">
+  <w:style w:type="table" w:styleId="766">
     <w:name w:val="List Table 5 Dark - Accent 4"/>
-    <w:basedOn w:val="600"/>
+    <w:basedOn w:val="824"/>
     <w:uiPriority w:val="99"/>
     <w:pPr>
       <w:spacing w:lineRule="auto" w:line="240" w:after="0"/>
@@ -12227,9 +12117,9 @@
       </w:rPr>
     </w:tblStylePr>
   </w:style>
-  <w:style w:type="table" w:styleId="135">
+  <w:style w:type="table" w:styleId="767">
     <w:name w:val="List Table 5 Dark - Accent 5"/>
-    <w:basedOn w:val="600"/>
+    <w:basedOn w:val="824"/>
     <w:uiPriority w:val="99"/>
     <w:pPr>
       <w:spacing w:lineRule="auto" w:line="240" w:after="0"/>
@@ -12334,9 +12224,9 @@
       </w:rPr>
     </w:tblStylePr>
   </w:style>
-  <w:style w:type="table" w:styleId="136">
+  <w:style w:type="table" w:styleId="768">
     <w:name w:val="List Table 5 Dark - Accent 6"/>
-    <w:basedOn w:val="600"/>
+    <w:basedOn w:val="824"/>
     <w:uiPriority w:val="99"/>
     <w:pPr>
       <w:spacing w:lineRule="auto" w:line="240" w:after="0"/>
@@ -12441,9 +12331,9 @@
       </w:rPr>
     </w:tblStylePr>
   </w:style>
-  <w:style w:type="table" w:styleId="137">
+  <w:style w:type="table" w:styleId="769">
     <w:name w:val="List Table 6 Colorful"/>
-    <w:basedOn w:val="600"/>
+    <w:basedOn w:val="824"/>
     <w:uiPriority w:val="99"/>
     <w:pPr>
       <w:spacing w:lineRule="auto" w:line="240" w:after="0"/>
@@ -12514,9 +12404,9 @@
       </w:tcPr>
     </w:tblStylePr>
   </w:style>
-  <w:style w:type="table" w:styleId="138">
+  <w:style w:type="table" w:styleId="770">
     <w:name w:val="List Table 6 Colorful - Accent 1"/>
-    <w:basedOn w:val="600"/>
+    <w:basedOn w:val="824"/>
     <w:uiPriority w:val="99"/>
     <w:pPr>
       <w:spacing w:lineRule="auto" w:line="240" w:after="0"/>
@@ -12587,9 +12477,9 @@
       </w:tcPr>
     </w:tblStylePr>
   </w:style>
-  <w:style w:type="table" w:styleId="139">
+  <w:style w:type="table" w:styleId="771">
     <w:name w:val="List Table 6 Colorful - Accent 2"/>
-    <w:basedOn w:val="600"/>
+    <w:basedOn w:val="824"/>
     <w:uiPriority w:val="99"/>
     <w:pPr>
       <w:spacing w:lineRule="auto" w:line="240" w:after="0"/>
@@ -12660,9 +12550,9 @@
       </w:tcPr>
     </w:tblStylePr>
   </w:style>
-  <w:style w:type="table" w:styleId="140">
+  <w:style w:type="table" w:styleId="772">
     <w:name w:val="List Table 6 Colorful - Accent 3"/>
-    <w:basedOn w:val="600"/>
+    <w:basedOn w:val="824"/>
     <w:uiPriority w:val="99"/>
     <w:pPr>
       <w:spacing w:lineRule="auto" w:line="240" w:after="0"/>
@@ -12733,9 +12623,9 @@
       </w:tcPr>
     </w:tblStylePr>
   </w:style>
-  <w:style w:type="table" w:styleId="141">
+  <w:style w:type="table" w:styleId="773">
     <w:name w:val="List Table 6 Colorful - Accent 4"/>
-    <w:basedOn w:val="600"/>
+    <w:basedOn w:val="824"/>
     <w:uiPriority w:val="99"/>
     <w:pPr>
       <w:spacing w:lineRule="auto" w:line="240" w:after="0"/>
@@ -12806,9 +12696,9 @@
       </w:tcPr>
     </w:tblStylePr>
   </w:style>
-  <w:style w:type="table" w:styleId="142">
+  <w:style w:type="table" w:styleId="774">
     <w:name w:val="List Table 6 Colorful - Accent 5"/>
-    <w:basedOn w:val="600"/>
+    <w:basedOn w:val="824"/>
     <w:uiPriority w:val="99"/>
     <w:pPr>
       <w:spacing w:lineRule="auto" w:line="240" w:after="0"/>
@@ -12879,9 +12769,9 @@
       </w:tcPr>
     </w:tblStylePr>
   </w:style>
-  <w:style w:type="table" w:styleId="143">
+  <w:style w:type="table" w:styleId="775">
     <w:name w:val="List Table 6 Colorful - Accent 6"/>
-    <w:basedOn w:val="600"/>
+    <w:basedOn w:val="824"/>
     <w:uiPriority w:val="99"/>
     <w:pPr>
       <w:spacing w:lineRule="auto" w:line="240" w:after="0"/>
@@ -12952,9 +12842,9 @@
       </w:tcPr>
     </w:tblStylePr>
   </w:style>
-  <w:style w:type="table" w:styleId="144">
+  <w:style w:type="table" w:styleId="776">
     <w:name w:val="List Table 7 Colorful"/>
-    <w:basedOn w:val="600"/>
+    <w:basedOn w:val="824"/>
     <w:uiPriority w:val="99"/>
     <w:pPr>
       <w:spacing w:lineRule="auto" w:line="240" w:after="0"/>
@@ -13002,10 +12892,10 @@
       <w:tcPr>
         <w:shd w:color="FFFFFF"/>
         <w:tcBorders>
-          <w:left w:val="none"/>
-          <w:top w:val="none"/>
+          <w:left w:val="none" w:color="000000" w:sz="4" w:space="0"/>
+          <w:top w:val="none" w:color="000000" w:sz="4" w:space="0"/>
           <w:right w:val="single" w:color="000000" w:sz="4" w:space="0" w:themeColor="text1" w:themeTint="80"/>
-          <w:bottom w:val="none"/>
+          <w:bottom w:val="none" w:color="000000" w:sz="4" w:space="0"/>
         </w:tcBorders>
       </w:tcPr>
     </w:tblStylePr>
@@ -13019,9 +12909,9 @@
       <w:tcPr>
         <w:shd w:val="clear" w:color="FFFFFF" w:themeColor="light1"/>
         <w:tcBorders>
-          <w:left w:val="none"/>
-          <w:top w:val="none"/>
-          <w:right w:val="none"/>
+          <w:left w:val="none" w:color="000000" w:sz="4" w:space="0"/>
+          <w:top w:val="none" w:color="000000" w:sz="4" w:space="0"/>
+          <w:right w:val="none" w:color="000000" w:sz="4" w:space="0"/>
           <w:bottom w:val="single" w:color="000000" w:sz="4" w:space="0" w:themeColor="text1" w:themeTint="80"/>
         </w:tcBorders>
       </w:tcPr>
@@ -13037,9 +12927,9 @@
         <w:shd w:color="FFFFFF"/>
         <w:tcBorders>
           <w:left w:val="single" w:color="000000" w:sz="4" w:space="0" w:themeColor="text1" w:themeTint="80"/>
-          <w:top w:val="none"/>
-          <w:right w:val="none"/>
-          <w:bottom w:val="none"/>
+          <w:top w:val="none" w:color="000000" w:sz="4" w:space="0"/>
+          <w:right w:val="none" w:color="000000" w:sz="4" w:space="0"/>
+          <w:bottom w:val="none" w:color="000000" w:sz="4" w:space="0"/>
         </w:tcBorders>
       </w:tcPr>
     </w:tblStylePr>
@@ -13053,10 +12943,10 @@
       <w:tcPr>
         <w:shd w:val="clear" w:color="FFFFFF" w:themeColor="light1"/>
         <w:tcBorders>
-          <w:left w:val="none"/>
+          <w:left w:val="none" w:color="000000" w:sz="4" w:space="0"/>
           <w:top w:val="single" w:color="000000" w:sz="4" w:space="0" w:themeColor="text1" w:themeTint="80"/>
-          <w:right w:val="none"/>
-          <w:bottom w:val="none"/>
+          <w:right w:val="none" w:color="000000" w:sz="4" w:space="0"/>
+          <w:bottom w:val="none" w:color="000000" w:sz="4" w:space="0"/>
         </w:tcBorders>
       </w:tcPr>
     </w:tblStylePr>
@@ -13068,9 +12958,9 @@
       </w:rPr>
     </w:tblStylePr>
   </w:style>
-  <w:style w:type="table" w:styleId="145">
+  <w:style w:type="table" w:styleId="777">
     <w:name w:val="List Table 7 Colorful - Accent 1"/>
-    <w:basedOn w:val="600"/>
+    <w:basedOn w:val="824"/>
     <w:uiPriority w:val="99"/>
     <w:pPr>
       <w:spacing w:lineRule="auto" w:line="240" w:after="0"/>
@@ -13118,10 +13008,10 @@
       <w:tcPr>
         <w:shd w:color="FFFFFF"/>
         <w:tcBorders>
-          <w:left w:val="none"/>
-          <w:top w:val="none"/>
+          <w:left w:val="none" w:color="000000" w:sz="4" w:space="0"/>
+          <w:top w:val="none" w:color="000000" w:sz="4" w:space="0"/>
           <w:right w:val="single" w:color="000000" w:sz="4" w:space="0" w:themeColor="accent1"/>
-          <w:bottom w:val="none"/>
+          <w:bottom w:val="none" w:color="000000" w:sz="4" w:space="0"/>
         </w:tcBorders>
       </w:tcPr>
     </w:tblStylePr>
@@ -13135,9 +13025,9 @@
       <w:tcPr>
         <w:shd w:val="clear" w:color="FFFFFF" w:themeColor="light1"/>
         <w:tcBorders>
-          <w:left w:val="none"/>
-          <w:top w:val="none"/>
-          <w:right w:val="none"/>
+          <w:left w:val="none" w:color="000000" w:sz="4" w:space="0"/>
+          <w:top w:val="none" w:color="000000" w:sz="4" w:space="0"/>
+          <w:right w:val="none" w:color="000000" w:sz="4" w:space="0"/>
           <w:bottom w:val="single" w:color="000000" w:sz="4" w:space="0" w:themeColor="accent1"/>
         </w:tcBorders>
       </w:tcPr>
@@ -13153,9 +13043,9 @@
         <w:shd w:color="FFFFFF"/>
         <w:tcBorders>
           <w:left w:val="single" w:color="000000" w:sz="4" w:space="0" w:themeColor="accent1"/>
-          <w:top w:val="none"/>
-          <w:right w:val="none"/>
-          <w:bottom w:val="none"/>
+          <w:top w:val="none" w:color="000000" w:sz="4" w:space="0"/>
+          <w:right w:val="none" w:color="000000" w:sz="4" w:space="0"/>
+          <w:bottom w:val="none" w:color="000000" w:sz="4" w:space="0"/>
         </w:tcBorders>
       </w:tcPr>
     </w:tblStylePr>
@@ -13169,10 +13059,10 @@
       <w:tcPr>
         <w:shd w:val="clear" w:color="FFFFFF" w:themeColor="light1"/>
         <w:tcBorders>
-          <w:left w:val="none"/>
+          <w:left w:val="none" w:color="000000" w:sz="4" w:space="0"/>
           <w:top w:val="single" w:color="000000" w:sz="4" w:space="0" w:themeColor="accent1"/>
-          <w:right w:val="none"/>
-          <w:bottom w:val="none"/>
+          <w:right w:val="none" w:color="000000" w:sz="4" w:space="0"/>
+          <w:bottom w:val="none" w:color="000000" w:sz="4" w:space="0"/>
         </w:tcBorders>
       </w:tcPr>
     </w:tblStylePr>
@@ -13184,9 +13074,9 @@
       </w:rPr>
     </w:tblStylePr>
   </w:style>
-  <w:style w:type="table" w:styleId="146">
+  <w:style w:type="table" w:styleId="778">
     <w:name w:val="List Table 7 Colorful - Accent 2"/>
-    <w:basedOn w:val="600"/>
+    <w:basedOn w:val="824"/>
     <w:uiPriority w:val="99"/>
     <w:pPr>
       <w:spacing w:lineRule="auto" w:line="240" w:after="0"/>
@@ -13234,10 +13124,10 @@
       <w:tcPr>
         <w:shd w:color="FFFFFF"/>
         <w:tcBorders>
-          <w:left w:val="none"/>
-          <w:top w:val="none"/>
+          <w:left w:val="none" w:color="000000" w:sz="4" w:space="0"/>
+          <w:top w:val="none" w:color="000000" w:sz="4" w:space="0"/>
           <w:right w:val="single" w:color="000000" w:sz="4" w:space="0" w:themeColor="accent2" w:themeTint="97"/>
-          <w:bottom w:val="none"/>
+          <w:bottom w:val="none" w:color="000000" w:sz="4" w:space="0"/>
         </w:tcBorders>
       </w:tcPr>
     </w:tblStylePr>
@@ -13251,9 +13141,9 @@
       <w:tcPr>
         <w:shd w:val="clear" w:color="FFFFFF" w:themeColor="light1"/>
         <w:tcBorders>
-          <w:left w:val="none"/>
-          <w:top w:val="none"/>
-          <w:right w:val="none"/>
+          <w:left w:val="none" w:color="000000" w:sz="4" w:space="0"/>
+          <w:top w:val="none" w:color="000000" w:sz="4" w:space="0"/>
+          <w:right w:val="none" w:color="000000" w:sz="4" w:space="0"/>
           <w:bottom w:val="single" w:color="000000" w:sz="4" w:space="0" w:themeColor="accent2" w:themeTint="97"/>
         </w:tcBorders>
       </w:tcPr>
@@ -13269,9 +13159,9 @@
         <w:shd w:color="FFFFFF"/>
         <w:tcBorders>
           <w:left w:val="single" w:color="000000" w:sz="4" w:space="0" w:themeColor="accent2" w:themeTint="97"/>
-          <w:top w:val="none"/>
-          <w:right w:val="none"/>
-          <w:bottom w:val="none"/>
+          <w:top w:val="none" w:color="000000" w:sz="4" w:space="0"/>
+          <w:right w:val="none" w:color="000000" w:sz="4" w:space="0"/>
+          <w:bottom w:val="none" w:color="000000" w:sz="4" w:space="0"/>
         </w:tcBorders>
       </w:tcPr>
     </w:tblStylePr>
@@ -13285,10 +13175,10 @@
       <w:tcPr>
         <w:shd w:val="clear" w:color="FFFFFF" w:themeColor="light1"/>
         <w:tcBorders>
-          <w:left w:val="none"/>
+          <w:left w:val="none" w:color="000000" w:sz="4" w:space="0"/>
           <w:top w:val="single" w:color="000000" w:sz="4" w:space="0" w:themeColor="accent2" w:themeTint="97"/>
-          <w:right w:val="none"/>
-          <w:bottom w:val="none"/>
+          <w:right w:val="none" w:color="000000" w:sz="4" w:space="0"/>
+          <w:bottom w:val="none" w:color="000000" w:sz="4" w:space="0"/>
         </w:tcBorders>
       </w:tcPr>
     </w:tblStylePr>
@@ -13300,9 +13190,9 @@
       </w:rPr>
     </w:tblStylePr>
   </w:style>
-  <w:style w:type="table" w:styleId="147">
+  <w:style w:type="table" w:styleId="779">
     <w:name w:val="List Table 7 Colorful - Accent 3"/>
-    <w:basedOn w:val="600"/>
+    <w:basedOn w:val="824"/>
     <w:uiPriority w:val="99"/>
     <w:pPr>
       <w:spacing w:lineRule="auto" w:line="240" w:after="0"/>
@@ -13350,10 +13240,10 @@
       <w:tcPr>
         <w:shd w:color="FFFFFF"/>
         <w:tcBorders>
-          <w:left w:val="none"/>
-          <w:top w:val="none"/>
+          <w:left w:val="none" w:color="000000" w:sz="4" w:space="0"/>
+          <w:top w:val="none" w:color="000000" w:sz="4" w:space="0"/>
           <w:right w:val="single" w:color="000000" w:sz="4" w:space="0" w:themeColor="accent3" w:themeTint="98"/>
-          <w:bottom w:val="none"/>
+          <w:bottom w:val="none" w:color="000000" w:sz="4" w:space="0"/>
         </w:tcBorders>
       </w:tcPr>
     </w:tblStylePr>
@@ -13367,9 +13257,9 @@
       <w:tcPr>
         <w:shd w:val="clear" w:color="FFFFFF" w:themeColor="light1"/>
         <w:tcBorders>
-          <w:left w:val="none"/>
-          <w:top w:val="none"/>
-          <w:right w:val="none"/>
+          <w:left w:val="none" w:color="000000" w:sz="4" w:space="0"/>
+          <w:top w:val="none" w:color="000000" w:sz="4" w:space="0"/>
+          <w:right w:val="none" w:color="000000" w:sz="4" w:space="0"/>
           <w:bottom w:val="single" w:color="000000" w:sz="4" w:space="0" w:themeColor="accent3" w:themeTint="98"/>
         </w:tcBorders>
       </w:tcPr>
@@ -13385,9 +13275,9 @@
         <w:shd w:color="FFFFFF"/>
         <w:tcBorders>
           <w:left w:val="single" w:color="000000" w:sz="4" w:space="0" w:themeColor="accent3" w:themeTint="98"/>
-          <w:top w:val="none"/>
-          <w:right w:val="none"/>
-          <w:bottom w:val="none"/>
+          <w:top w:val="none" w:color="000000" w:sz="4" w:space="0"/>
+          <w:right w:val="none" w:color="000000" w:sz="4" w:space="0"/>
+          <w:bottom w:val="none" w:color="000000" w:sz="4" w:space="0"/>
         </w:tcBorders>
       </w:tcPr>
     </w:tblStylePr>
@@ -13401,10 +13291,10 @@
       <w:tcPr>
         <w:shd w:val="clear" w:color="FFFFFF" w:themeColor="light1"/>
         <w:tcBorders>
-          <w:left w:val="none"/>
+          <w:left w:val="none" w:color="000000" w:sz="4" w:space="0"/>
           <w:top w:val="single" w:color="000000" w:sz="4" w:space="0" w:themeColor="accent3" w:themeTint="98"/>
-          <w:right w:val="none"/>
-          <w:bottom w:val="none"/>
+          <w:right w:val="none" w:color="000000" w:sz="4" w:space="0"/>
+          <w:bottom w:val="none" w:color="000000" w:sz="4" w:space="0"/>
         </w:tcBorders>
       </w:tcPr>
     </w:tblStylePr>
@@ -13416,9 +13306,9 @@
       </w:rPr>
     </w:tblStylePr>
   </w:style>
-  <w:style w:type="table" w:styleId="148">
+  <w:style w:type="table" w:styleId="780">
     <w:name w:val="List Table 7 Colorful - Accent 4"/>
-    <w:basedOn w:val="600"/>
+    <w:basedOn w:val="824"/>
     <w:uiPriority w:val="99"/>
     <w:pPr>
       <w:spacing w:lineRule="auto" w:line="240" w:after="0"/>
@@ -13466,10 +13356,10 @@
       <w:tcPr>
         <w:shd w:color="FFFFFF"/>
         <w:tcBorders>
-          <w:left w:val="none"/>
-          <w:top w:val="none"/>
+          <w:left w:val="none" w:color="000000" w:sz="4" w:space="0"/>
+          <w:top w:val="none" w:color="000000" w:sz="4" w:space="0"/>
           <w:right w:val="single" w:color="000000" w:sz="4" w:space="0" w:themeColor="accent4" w:themeTint="9A"/>
-          <w:bottom w:val="none"/>
+          <w:bottom w:val="none" w:color="000000" w:sz="4" w:space="0"/>
         </w:tcBorders>
       </w:tcPr>
     </w:tblStylePr>
@@ -13483,9 +13373,9 @@
       <w:tcPr>
         <w:shd w:val="clear" w:color="FFFFFF" w:themeColor="light1"/>
         <w:tcBorders>
-          <w:left w:val="none"/>
-          <w:top w:val="none"/>
-          <w:right w:val="none"/>
+          <w:left w:val="none" w:color="000000" w:sz="4" w:space="0"/>
+          <w:top w:val="none" w:color="000000" w:sz="4" w:space="0"/>
+          <w:right w:val="none" w:color="000000" w:sz="4" w:space="0"/>
           <w:bottom w:val="single" w:color="000000" w:sz="4" w:space="0" w:themeColor="accent4" w:themeTint="9A"/>
         </w:tcBorders>
       </w:tcPr>
@@ -13501,9 +13391,9 @@
         <w:shd w:color="FFFFFF"/>
         <w:tcBorders>
           <w:left w:val="single" w:color="000000" w:sz="4" w:space="0" w:themeColor="accent4" w:themeTint="9A"/>
-          <w:top w:val="none"/>
-          <w:right w:val="none"/>
-          <w:bottom w:val="none"/>
+          <w:top w:val="none" w:color="000000" w:sz="4" w:space="0"/>
+          <w:right w:val="none" w:color="000000" w:sz="4" w:space="0"/>
+          <w:bottom w:val="none" w:color="000000" w:sz="4" w:space="0"/>
         </w:tcBorders>
       </w:tcPr>
     </w:tblStylePr>
@@ -13517,10 +13407,10 @@
       <w:tcPr>
         <w:shd w:val="clear" w:color="FFFFFF" w:themeColor="light1"/>
         <w:tcBorders>
-          <w:left w:val="none"/>
+          <w:left w:val="none" w:color="000000" w:sz="4" w:space="0"/>
           <w:top w:val="single" w:color="000000" w:sz="4" w:space="0" w:themeColor="accent4" w:themeTint="9A"/>
-          <w:right w:val="none"/>
-          <w:bottom w:val="none"/>
+          <w:right w:val="none" w:color="000000" w:sz="4" w:space="0"/>
+          <w:bottom w:val="none" w:color="000000" w:sz="4" w:space="0"/>
         </w:tcBorders>
       </w:tcPr>
     </w:tblStylePr>
@@ -13532,9 +13422,9 @@
       </w:rPr>
     </w:tblStylePr>
   </w:style>
-  <w:style w:type="table" w:styleId="149">
+  <w:style w:type="table" w:styleId="781">
     <w:name w:val="List Table 7 Colorful - Accent 5"/>
-    <w:basedOn w:val="600"/>
+    <w:basedOn w:val="824"/>
     <w:uiPriority w:val="99"/>
     <w:pPr>
       <w:spacing w:lineRule="auto" w:line="240" w:after="0"/>
@@ -13582,10 +13472,10 @@
       <w:tcPr>
         <w:shd w:color="FFFFFF"/>
         <w:tcBorders>
-          <w:left w:val="none"/>
-          <w:top w:val="none"/>
+          <w:left w:val="none" w:color="000000" w:sz="4" w:space="0"/>
+          <w:top w:val="none" w:color="000000" w:sz="4" w:space="0"/>
           <w:right w:val="single" w:color="000000" w:sz="4" w:space="0" w:themeColor="accent5" w:themeTint="9A"/>
-          <w:bottom w:val="none"/>
+          <w:bottom w:val="none" w:color="000000" w:sz="4" w:space="0"/>
         </w:tcBorders>
       </w:tcPr>
     </w:tblStylePr>
@@ -13599,9 +13489,9 @@
       <w:tcPr>
         <w:shd w:val="clear" w:color="FFFFFF" w:themeColor="light1"/>
         <w:tcBorders>
-          <w:left w:val="none"/>
-          <w:top w:val="none"/>
-          <w:right w:val="none"/>
+          <w:left w:val="none" w:color="000000" w:sz="4" w:space="0"/>
+          <w:top w:val="none" w:color="000000" w:sz="4" w:space="0"/>
+          <w:right w:val="none" w:color="000000" w:sz="4" w:space="0"/>
           <w:bottom w:val="single" w:color="000000" w:sz="4" w:space="0" w:themeColor="accent5" w:themeTint="9A"/>
         </w:tcBorders>
       </w:tcPr>
@@ -13617,9 +13507,9 @@
         <w:shd w:color="FFFFFF"/>
         <w:tcBorders>
           <w:left w:val="single" w:color="000000" w:sz="4" w:space="0" w:themeColor="accent5" w:themeTint="9A"/>
-          <w:top w:val="none"/>
-          <w:right w:val="none"/>
-          <w:bottom w:val="none"/>
+          <w:top w:val="none" w:color="000000" w:sz="4" w:space="0"/>
+          <w:right w:val="none" w:color="000000" w:sz="4" w:space="0"/>
+          <w:bottom w:val="none" w:color="000000" w:sz="4" w:space="0"/>
         </w:tcBorders>
       </w:tcPr>
     </w:tblStylePr>
@@ -13633,10 +13523,10 @@
       <w:tcPr>
         <w:shd w:val="clear" w:color="FFFFFF" w:themeColor="light1"/>
         <w:tcBorders>
-          <w:left w:val="none"/>
+          <w:left w:val="none" w:color="000000" w:sz="4" w:space="0"/>
           <w:top w:val="single" w:color="000000" w:sz="4" w:space="0" w:themeColor="accent5" w:themeTint="9A"/>
-          <w:right w:val="none"/>
-          <w:bottom w:val="none"/>
+          <w:right w:val="none" w:color="000000" w:sz="4" w:space="0"/>
+          <w:bottom w:val="none" w:color="000000" w:sz="4" w:space="0"/>
         </w:tcBorders>
       </w:tcPr>
     </w:tblStylePr>
@@ -13648,9 +13538,9 @@
       </w:rPr>
     </w:tblStylePr>
   </w:style>
-  <w:style w:type="table" w:styleId="150">
+  <w:style w:type="table" w:styleId="782">
     <w:name w:val="List Table 7 Colorful - Accent 6"/>
-    <w:basedOn w:val="600"/>
+    <w:basedOn w:val="824"/>
     <w:uiPriority w:val="99"/>
     <w:pPr>
       <w:spacing w:lineRule="auto" w:line="240" w:after="0"/>
@@ -13698,10 +13588,10 @@
       <w:tcPr>
         <w:shd w:color="FFFFFF"/>
         <w:tcBorders>
-          <w:left w:val="none"/>
-          <w:top w:val="none"/>
+          <w:left w:val="none" w:color="000000" w:sz="4" w:space="0"/>
+          <w:top w:val="none" w:color="000000" w:sz="4" w:space="0"/>
           <w:right w:val="single" w:color="000000" w:sz="4" w:space="0" w:themeColor="accent6" w:themeTint="98"/>
-          <w:bottom w:val="none"/>
+          <w:bottom w:val="none" w:color="000000" w:sz="4" w:space="0"/>
         </w:tcBorders>
       </w:tcPr>
     </w:tblStylePr>
@@ -13715,9 +13605,9 @@
       <w:tcPr>
         <w:shd w:val="clear" w:color="FFFFFF" w:themeColor="light1"/>
         <w:tcBorders>
-          <w:left w:val="none"/>
-          <w:top w:val="none"/>
-          <w:right w:val="none"/>
+          <w:left w:val="none" w:color="000000" w:sz="4" w:space="0"/>
+          <w:top w:val="none" w:color="000000" w:sz="4" w:space="0"/>
+          <w:right w:val="none" w:color="000000" w:sz="4" w:space="0"/>
           <w:bottom w:val="single" w:color="000000" w:sz="4" w:space="0" w:themeColor="accent6" w:themeTint="98"/>
         </w:tcBorders>
       </w:tcPr>
@@ -13733,9 +13623,9 @@
         <w:shd w:color="FFFFFF"/>
         <w:tcBorders>
           <w:left w:val="single" w:color="000000" w:sz="4" w:space="0" w:themeColor="accent6" w:themeTint="98"/>
-          <w:top w:val="none"/>
-          <w:right w:val="none"/>
-          <w:bottom w:val="none"/>
+          <w:top w:val="none" w:color="000000" w:sz="4" w:space="0"/>
+          <w:right w:val="none" w:color="000000" w:sz="4" w:space="0"/>
+          <w:bottom w:val="none" w:color="000000" w:sz="4" w:space="0"/>
         </w:tcBorders>
       </w:tcPr>
     </w:tblStylePr>
@@ -13749,10 +13639,10 @@
       <w:tcPr>
         <w:shd w:val="clear" w:color="FFFFFF" w:themeColor="light1"/>
         <w:tcBorders>
-          <w:left w:val="none"/>
+          <w:left w:val="none" w:color="000000" w:sz="4" w:space="0"/>
           <w:top w:val="single" w:color="000000" w:sz="4" w:space="0" w:themeColor="accent6" w:themeTint="98"/>
-          <w:right w:val="none"/>
-          <w:bottom w:val="none"/>
+          <w:right w:val="none" w:color="000000" w:sz="4" w:space="0"/>
+          <w:bottom w:val="none" w:color="000000" w:sz="4" w:space="0"/>
         </w:tcBorders>
       </w:tcPr>
     </w:tblStylePr>
@@ -13764,9 +13654,9 @@
       </w:rPr>
     </w:tblStylePr>
   </w:style>
-  <w:style w:type="table" w:styleId="151">
+  <w:style w:type="table" w:styleId="783">
     <w:name w:val="Lined - Accent"/>
-    <w:basedOn w:val="600"/>
+    <w:basedOn w:val="824"/>
     <w:uiPriority w:val="99"/>
     <w:rPr>
       <w:color w:val="404040"/>
@@ -13854,9 +13744,9 @@
       </w:tcPr>
     </w:tblStylePr>
   </w:style>
-  <w:style w:type="table" w:styleId="152">
+  <w:style w:type="table" w:styleId="784">
     <w:name w:val="Lined - Accent 1"/>
-    <w:basedOn w:val="600"/>
+    <w:basedOn w:val="824"/>
     <w:uiPriority w:val="99"/>
     <w:rPr>
       <w:color w:val="404040"/>
@@ -13944,9 +13834,9 @@
       </w:tcPr>
     </w:tblStylePr>
   </w:style>
-  <w:style w:type="table" w:styleId="153">
+  <w:style w:type="table" w:styleId="785">
     <w:name w:val="Lined - Accent 2"/>
-    <w:basedOn w:val="600"/>
+    <w:basedOn w:val="824"/>
     <w:uiPriority w:val="99"/>
     <w:rPr>
       <w:color w:val="404040"/>
@@ -14034,9 +13924,9 @@
       </w:tcPr>
     </w:tblStylePr>
   </w:style>
-  <w:style w:type="table" w:styleId="154">
+  <w:style w:type="table" w:styleId="786">
     <w:name w:val="Lined - Accent 3"/>
-    <w:basedOn w:val="600"/>
+    <w:basedOn w:val="824"/>
     <w:uiPriority w:val="99"/>
     <w:rPr>
       <w:color w:val="404040"/>
@@ -14124,9 +14014,9 @@
       </w:tcPr>
     </w:tblStylePr>
   </w:style>
-  <w:style w:type="table" w:styleId="155">
+  <w:style w:type="table" w:styleId="787">
     <w:name w:val="Lined - Accent 4"/>
-    <w:basedOn w:val="600"/>
+    <w:basedOn w:val="824"/>
     <w:uiPriority w:val="99"/>
     <w:rPr>
       <w:color w:val="404040"/>
@@ -14214,9 +14104,9 @@
       </w:tcPr>
     </w:tblStylePr>
   </w:style>
-  <w:style w:type="table" w:styleId="156">
+  <w:style w:type="table" w:styleId="788">
     <w:name w:val="Lined - Accent 5"/>
-    <w:basedOn w:val="600"/>
+    <w:basedOn w:val="824"/>
     <w:uiPriority w:val="99"/>
     <w:rPr>
       <w:color w:val="404040"/>
@@ -14304,9 +14194,9 @@
       </w:tcPr>
     </w:tblStylePr>
   </w:style>
-  <w:style w:type="table" w:styleId="157">
+  <w:style w:type="table" w:styleId="789">
     <w:name w:val="Lined - Accent 6"/>
-    <w:basedOn w:val="600"/>
+    <w:basedOn w:val="824"/>
     <w:uiPriority w:val="99"/>
     <w:rPr>
       <w:color w:val="404040"/>
@@ -14394,9 +14284,9 @@
       </w:tcPr>
     </w:tblStylePr>
   </w:style>
-  <w:style w:type="table" w:styleId="158">
+  <w:style w:type="table" w:styleId="790">
     <w:name w:val="Bordered &amp; Lined - Accent"/>
-    <w:basedOn w:val="600"/>
+    <w:basedOn w:val="824"/>
     <w:uiPriority w:val="99"/>
     <w:rPr>
       <w:color w:val="404040"/>
@@ -14492,9 +14382,9 @@
       </w:tcPr>
     </w:tblStylePr>
   </w:style>
-  <w:style w:type="table" w:styleId="159">
+  <w:style w:type="table" w:styleId="791">
     <w:name w:val="Bordered &amp; Lined - Accent 1"/>
-    <w:basedOn w:val="600"/>
+    <w:basedOn w:val="824"/>
     <w:uiPriority w:val="99"/>
     <w:rPr>
       <w:color w:val="404040"/>
@@ -14590,9 +14480,9 @@
       </w:tcPr>
     </w:tblStylePr>
   </w:style>
-  <w:style w:type="table" w:styleId="160">
+  <w:style w:type="table" w:styleId="792">
     <w:name w:val="Bordered &amp; Lined - Accent 2"/>
-    <w:basedOn w:val="600"/>
+    <w:basedOn w:val="824"/>
     <w:uiPriority w:val="99"/>
     <w:rPr>
       <w:color w:val="404040"/>
@@ -14688,9 +14578,9 @@
       </w:tcPr>
     </w:tblStylePr>
   </w:style>
-  <w:style w:type="table" w:styleId="161">
+  <w:style w:type="table" w:styleId="793">
     <w:name w:val="Bordered &amp; Lined - Accent 3"/>
-    <w:basedOn w:val="600"/>
+    <w:basedOn w:val="824"/>
     <w:uiPriority w:val="99"/>
     <w:rPr>
       <w:color w:val="404040"/>
@@ -14786,9 +14676,9 @@
       </w:tcPr>
     </w:tblStylePr>
   </w:style>
-  <w:style w:type="table" w:styleId="162">
+  <w:style w:type="table" w:styleId="794">
     <w:name w:val="Bordered &amp; Lined - Accent 4"/>
-    <w:basedOn w:val="600"/>
+    <w:basedOn w:val="824"/>
     <w:uiPriority w:val="99"/>
     <w:rPr>
       <w:color w:val="404040"/>
@@ -14884,9 +14774,9 @@
       </w:tcPr>
     </w:tblStylePr>
   </w:style>
-  <w:style w:type="table" w:styleId="163">
+  <w:style w:type="table" w:styleId="795">
     <w:name w:val="Bordered &amp; Lined - Accent 5"/>
-    <w:basedOn w:val="600"/>
+    <w:basedOn w:val="824"/>
     <w:uiPriority w:val="99"/>
     <w:rPr>
       <w:color w:val="404040"/>
@@ -14982,9 +14872,9 @@
       </w:tcPr>
     </w:tblStylePr>
   </w:style>
-  <w:style w:type="table" w:styleId="164">
+  <w:style w:type="table" w:styleId="796">
     <w:name w:val="Bordered &amp; Lined - Accent 6"/>
-    <w:basedOn w:val="600"/>
+    <w:basedOn w:val="824"/>
     <w:uiPriority w:val="99"/>
     <w:rPr>
       <w:color w:val="404040"/>
@@ -15080,9 +14970,9 @@
       </w:tcPr>
     </w:tblStylePr>
   </w:style>
-  <w:style w:type="table" w:styleId="165">
+  <w:style w:type="table" w:styleId="797">
     <w:name w:val="Bordered"/>
-    <w:basedOn w:val="600"/>
+    <w:basedOn w:val="824"/>
     <w:uiPriority w:val="99"/>
     <w:pPr>
       <w:spacing w:lineRule="auto" w:line="240" w:after="0"/>
@@ -15159,9 +15049,9 @@
       </w:tcPr>
     </w:tblStylePr>
   </w:style>
-  <w:style w:type="table" w:styleId="166">
+  <w:style w:type="table" w:styleId="798">
     <w:name w:val="Bordered - Accent 1"/>
-    <w:basedOn w:val="600"/>
+    <w:basedOn w:val="824"/>
     <w:uiPriority w:val="99"/>
     <w:pPr>
       <w:spacing w:lineRule="auto" w:line="240" w:after="0"/>
@@ -15238,9 +15128,9 @@
       </w:tcPr>
     </w:tblStylePr>
   </w:style>
-  <w:style w:type="table" w:styleId="167">
+  <w:style w:type="table" w:styleId="799">
     <w:name w:val="Bordered - Accent 2"/>
-    <w:basedOn w:val="600"/>
+    <w:basedOn w:val="824"/>
     <w:uiPriority w:val="99"/>
     <w:pPr>
       <w:spacing w:lineRule="auto" w:line="240" w:after="0"/>
@@ -15317,9 +15207,9 @@
       </w:tcPr>
     </w:tblStylePr>
   </w:style>
-  <w:style w:type="table" w:styleId="168">
+  <w:style w:type="table" w:styleId="800">
     <w:name w:val="Bordered - Accent 3"/>
-    <w:basedOn w:val="600"/>
+    <w:basedOn w:val="824"/>
     <w:uiPriority w:val="99"/>
     <w:pPr>
       <w:spacing w:lineRule="auto" w:line="240" w:after="0"/>
@@ -15396,9 +15286,9 @@
       </w:tcPr>
     </w:tblStylePr>
   </w:style>
-  <w:style w:type="table" w:styleId="169">
+  <w:style w:type="table" w:styleId="801">
     <w:name w:val="Bordered - Accent 4"/>
-    <w:basedOn w:val="600"/>
+    <w:basedOn w:val="824"/>
     <w:uiPriority w:val="99"/>
     <w:pPr>
       <w:spacing w:lineRule="auto" w:line="240" w:after="0"/>
@@ -15475,9 +15365,9 @@
       </w:tcPr>
     </w:tblStylePr>
   </w:style>
-  <w:style w:type="table" w:styleId="170">
+  <w:style w:type="table" w:styleId="802">
     <w:name w:val="Bordered - Accent 5"/>
-    <w:basedOn w:val="600"/>
+    <w:basedOn w:val="824"/>
     <w:uiPriority w:val="99"/>
     <w:pPr>
       <w:spacing w:lineRule="auto" w:line="240" w:after="0"/>
@@ -15554,9 +15444,9 @@
       </w:tcPr>
     </w:tblStylePr>
   </w:style>
-  <w:style w:type="table" w:styleId="171">
+  <w:style w:type="table" w:styleId="803">
     <w:name w:val="Bordered - Accent 6"/>
-    <w:basedOn w:val="600"/>
+    <w:basedOn w:val="824"/>
     <w:uiPriority w:val="99"/>
     <w:pPr>
       <w:spacing w:lineRule="auto" w:line="240" w:after="0"/>
@@ -15633,7 +15523,7 @@
       </w:tcPr>
     </w:tblStylePr>
   </w:style>
-  <w:style w:type="character" w:styleId="172">
+  <w:style w:type="character" w:styleId="804">
     <w:name w:val="Hyperlink"/>
     <w:uiPriority w:val="99"/>
     <w:unhideWhenUsed/>
@@ -15642,10 +15532,10 @@
       <w:u w:val="single"/>
     </w:rPr>
   </w:style>
-  <w:style w:type="paragraph" w:styleId="173">
+  <w:style w:type="paragraph" w:styleId="805">
     <w:name w:val="footnote text"/>
-    <w:basedOn w:val="598"/>
-    <w:link w:val="174"/>
+    <w:basedOn w:val="822"/>
+    <w:link w:val="806"/>
     <w:uiPriority w:val="99"/>
     <w:semiHidden/>
     <w:unhideWhenUsed/>
@@ -15656,27 +15546,27 @@
       <w:spacing w:lineRule="auto" w:line="240" w:after="40"/>
     </w:pPr>
   </w:style>
-  <w:style w:type="character" w:styleId="174">
+  <w:style w:type="character" w:styleId="806">
     <w:name w:val="Footnote Text Char"/>
-    <w:link w:val="173"/>
+    <w:link w:val="805"/>
     <w:uiPriority w:val="99"/>
     <w:rPr>
       <w:sz w:val="18"/>
     </w:rPr>
   </w:style>
-  <w:style w:type="character" w:styleId="175">
+  <w:style w:type="character" w:styleId="807">
     <w:name w:val="footnote reference"/>
-    <w:basedOn w:val="599"/>
+    <w:basedOn w:val="823"/>
     <w:uiPriority w:val="99"/>
     <w:unhideWhenUsed/>
     <w:rPr>
       <w:vertAlign w:val="superscript"/>
     </w:rPr>
   </w:style>
-  <w:style w:type="paragraph" w:styleId="176">
+  <w:style w:type="paragraph" w:styleId="808">
     <w:name w:val="endnote text"/>
-    <w:basedOn w:val="598"/>
-    <w:link w:val="177"/>
+    <w:basedOn w:val="822"/>
+    <w:link w:val="809"/>
     <w:uiPriority w:val="99"/>
     <w:semiHidden/>
     <w:unhideWhenUsed/>
@@ -15687,17 +15577,17 @@
       <w:spacing w:lineRule="auto" w:line="240" w:after="0"/>
     </w:pPr>
   </w:style>
-  <w:style w:type="character" w:styleId="177">
+  <w:style w:type="character" w:styleId="809">
     <w:name w:val="Endnote Text Char"/>
-    <w:link w:val="176"/>
+    <w:link w:val="808"/>
     <w:uiPriority w:val="99"/>
     <w:rPr>
       <w:sz w:val="20"/>
     </w:rPr>
   </w:style>
-  <w:style w:type="character" w:styleId="178">
+  <w:style w:type="character" w:styleId="810">
     <w:name w:val="endnote reference"/>
-    <w:basedOn w:val="599"/>
+    <w:basedOn w:val="823"/>
     <w:uiPriority w:val="99"/>
     <w:semiHidden/>
     <w:unhideWhenUsed/>
@@ -15705,10 +15595,10 @@
       <w:vertAlign w:val="superscript"/>
     </w:rPr>
   </w:style>
-  <w:style w:type="paragraph" w:styleId="179">
+  <w:style w:type="paragraph" w:styleId="811">
     <w:name w:val="toc 1"/>
-    <w:basedOn w:val="598"/>
-    <w:next w:val="598"/>
+    <w:basedOn w:val="822"/>
+    <w:next w:val="822"/>
     <w:uiPriority w:val="39"/>
     <w:unhideWhenUsed/>
     <w:pPr>
@@ -15716,10 +15606,10 @@
       <w:spacing w:after="57"/>
     </w:pPr>
   </w:style>
-  <w:style w:type="paragraph" w:styleId="180">
+  <w:style w:type="paragraph" w:styleId="812">
     <w:name w:val="toc 2"/>
-    <w:basedOn w:val="598"/>
-    <w:next w:val="598"/>
+    <w:basedOn w:val="822"/>
+    <w:next w:val="822"/>
     <w:uiPriority w:val="39"/>
     <w:unhideWhenUsed/>
     <w:pPr>
@@ -15727,10 +15617,10 @@
       <w:spacing w:after="57"/>
     </w:pPr>
   </w:style>
-  <w:style w:type="paragraph" w:styleId="181">
+  <w:style w:type="paragraph" w:styleId="813">
     <w:name w:val="toc 3"/>
-    <w:basedOn w:val="598"/>
-    <w:next w:val="598"/>
+    <w:basedOn w:val="822"/>
+    <w:next w:val="822"/>
     <w:uiPriority w:val="39"/>
     <w:unhideWhenUsed/>
     <w:pPr>
@@ -15738,10 +15628,10 @@
       <w:spacing w:after="57"/>
     </w:pPr>
   </w:style>
-  <w:style w:type="paragraph" w:styleId="182">
+  <w:style w:type="paragraph" w:styleId="814">
     <w:name w:val="toc 4"/>
-    <w:basedOn w:val="598"/>
-    <w:next w:val="598"/>
+    <w:basedOn w:val="822"/>
+    <w:next w:val="822"/>
     <w:uiPriority w:val="39"/>
     <w:unhideWhenUsed/>
     <w:pPr>
@@ -15749,10 +15639,10 @@
       <w:spacing w:after="57"/>
     </w:pPr>
   </w:style>
-  <w:style w:type="paragraph" w:styleId="183">
+  <w:style w:type="paragraph" w:styleId="815">
     <w:name w:val="toc 5"/>
-    <w:basedOn w:val="598"/>
-    <w:next w:val="598"/>
+    <w:basedOn w:val="822"/>
+    <w:next w:val="822"/>
     <w:uiPriority w:val="39"/>
     <w:unhideWhenUsed/>
     <w:pPr>
@@ -15760,10 +15650,10 @@
       <w:spacing w:after="57"/>
     </w:pPr>
   </w:style>
-  <w:style w:type="paragraph" w:styleId="184">
+  <w:style w:type="paragraph" w:styleId="816">
     <w:name w:val="toc 6"/>
-    <w:basedOn w:val="598"/>
-    <w:next w:val="598"/>
+    <w:basedOn w:val="822"/>
+    <w:next w:val="822"/>
     <w:uiPriority w:val="39"/>
     <w:unhideWhenUsed/>
     <w:pPr>
@@ -15771,10 +15661,10 @@
       <w:spacing w:after="57"/>
     </w:pPr>
   </w:style>
-  <w:style w:type="paragraph" w:styleId="185">
+  <w:style w:type="paragraph" w:styleId="817">
     <w:name w:val="toc 7"/>
-    <w:basedOn w:val="598"/>
-    <w:next w:val="598"/>
+    <w:basedOn w:val="822"/>
+    <w:next w:val="822"/>
     <w:uiPriority w:val="39"/>
     <w:unhideWhenUsed/>
     <w:pPr>
@@ -15782,10 +15672,10 @@
       <w:spacing w:after="57"/>
     </w:pPr>
   </w:style>
-  <w:style w:type="paragraph" w:styleId="186">
+  <w:style w:type="paragraph" w:styleId="818">
     <w:name w:val="toc 8"/>
-    <w:basedOn w:val="598"/>
-    <w:next w:val="598"/>
+    <w:basedOn w:val="822"/>
+    <w:next w:val="822"/>
     <w:uiPriority w:val="39"/>
     <w:unhideWhenUsed/>
     <w:pPr>
@@ -15793,10 +15683,10 @@
       <w:spacing w:after="57"/>
     </w:pPr>
   </w:style>
-  <w:style w:type="paragraph" w:styleId="187">
+  <w:style w:type="paragraph" w:styleId="819">
     <w:name w:val="toc 9"/>
-    <w:basedOn w:val="598"/>
-    <w:next w:val="598"/>
+    <w:basedOn w:val="822"/>
+    <w:next w:val="822"/>
     <w:uiPriority w:val="39"/>
     <w:unhideWhenUsed/>
     <w:pPr>
@@ -15804,22 +15694,22 @@
       <w:spacing w:after="57"/>
     </w:pPr>
   </w:style>
-  <w:style w:type="paragraph" w:styleId="188">
+  <w:style w:type="paragraph" w:styleId="820">
     <w:name w:val="TOC Heading"/>
     <w:uiPriority w:val="39"/>
     <w:unhideWhenUsed/>
   </w:style>
-  <w:style w:type="paragraph" w:styleId="189">
+  <w:style w:type="paragraph" w:styleId="821">
     <w:name w:val="table of figures"/>
-    <w:basedOn w:val="598"/>
-    <w:next w:val="598"/>
+    <w:basedOn w:val="822"/>
+    <w:next w:val="822"/>
     <w:uiPriority w:val="99"/>
     <w:unhideWhenUsed/>
     <w:pPr>
       <w:spacing w:after="0" w:afterAutospacing="0"/>
     </w:pPr>
   </w:style>
-  <w:style w:type="paragraph" w:styleId="598" w:default="1">
+  <w:style w:type="paragraph" w:styleId="822" w:default="1">
     <w:name w:val="Normal"/>
     <w:qFormat/>
     <w:rPr>
@@ -15832,13 +15722,13 @@
       <w:spacing w:lineRule="auto" w:line="240" w:after="0"/>
     </w:pPr>
   </w:style>
-  <w:style w:type="character" w:styleId="599" w:default="1">
+  <w:style w:type="character" w:styleId="823" w:default="1">
     <w:name w:val="Default Paragraph Font"/>
     <w:uiPriority w:val="1"/>
     <w:semiHidden/>
     <w:unhideWhenUsed/>
   </w:style>
-  <w:style w:type="table" w:styleId="600" w:default="1">
+  <w:style w:type="table" w:styleId="824" w:default="1">
     <w:name w:val="Normal Table"/>
     <w:uiPriority w:val="99"/>
     <w:semiHidden/>
@@ -15853,13 +15743,13 @@
       </w:tblCellMar>
     </w:tblPr>
   </w:style>
-  <w:style w:type="numbering" w:styleId="601" w:default="1">
+  <w:style w:type="numbering" w:styleId="825" w:default="1">
     <w:name w:val="No List"/>
     <w:uiPriority w:val="99"/>
     <w:semiHidden/>
     <w:unhideWhenUsed/>
   </w:style>
-  <w:style w:type="paragraph" w:styleId="602" w:customStyle="1">
+  <w:style w:type="paragraph" w:styleId="826" w:customStyle="1">
     <w:name w:val="Обычный1"/>
     <w:rPr>
       <w:rFonts w:ascii="Times New Roman" w:hAnsi="Times New Roman" w:cs="Times New Roman" w:eastAsia="Times New Roman"/>

</xml_diff>

<commit_message>
lab3 os report in work
</commit_message>
<xml_diff>
--- a/ос/лр1.docx
+++ b/ос/лр1.docx
@@ -701,15 +701,10 @@
       </w:r>
       <w:r>
         <w:rPr>
-          <w:sz w:val="28"/>
-          <w:u w:val="single"/>
-        </w:rPr>
-      </w:r>
-      <w:r>
-        <w:rPr>
           <w:sz w:val="18"/>
         </w:rPr>
       </w:r>
+      <w:r/>
     </w:p>
     <w:p>
       <w:pPr>
@@ -1453,6 +1448,7 @@
     </w:p>
     <w:p>
       <w:pPr>
+        <w:jc w:val="both"/>
         <w:spacing w:lineRule="auto" w:line="360"/>
         <w:rPr>
           <w:sz w:val="28"/>
@@ -1475,7 +1471,7 @@
         <w:rPr>
           <w:sz w:val="28"/>
         </w:rPr>
-        <w:t xml:space="preserve"> - исследование процесса установки Linux на примере дистрибутива Debian на виртуальную машину</w:t>
+        <w:t xml:space="preserve"> - исследование процесса установки Linux на примере установки дистрибутива Debian на виртуальную машину</w:t>
       </w:r>
       <w:r>
         <w:rPr>

</xml_diff>